<commit_message>
add transfers, cash and dolars properties to monthpayments table in data dictionary
</commit_message>
<xml_diff>
--- a/data dictionary.docx
+++ b/data dictionary.docx
@@ -3602,16 +3602,7 @@
           <w:szCs w:val="24"/>
           <w:lang w:val="en-US"/>
         </w:rPr>
-        <w:t xml:space="preserve">Student’s </w:t>
-      </w:r>
-      <w:r>
-        <w:rPr>
-          <w:rFonts w:ascii="Arial" w:hAnsi="Arial" w:cs="Arial"/>
-          <w:sz w:val="24"/>
-          <w:szCs w:val="24"/>
-          <w:lang w:val="en-US"/>
-        </w:rPr>
-        <w:t>current balance, it might be positive or negative, it is subtracted for the inscription and every month for the monthly payment price and it is added with every payment.</w:t>
+        <w:t>Student’s current balance, it might be positive or negative, it is subtracted for the inscription and every month for the monthly payment price and it is added with every payment.</w:t>
       </w:r>
     </w:p>
     <w:p>
@@ -3668,25 +3659,7 @@
           <w:szCs w:val="24"/>
           <w:lang w:val="en-US"/>
         </w:rPr>
-        <w:t xml:space="preserve">whether or not the </w:t>
-      </w:r>
-      <w:r>
-        <w:rPr>
-          <w:rFonts w:ascii="Arial" w:hAnsi="Arial" w:cs="Arial"/>
-          <w:sz w:val="24"/>
-          <w:szCs w:val="24"/>
-          <w:lang w:val="en-US"/>
-        </w:rPr>
-        <w:t>student</w:t>
-      </w:r>
-      <w:r>
-        <w:rPr>
-          <w:rFonts w:ascii="Arial" w:hAnsi="Arial" w:cs="Arial"/>
-          <w:sz w:val="24"/>
-          <w:szCs w:val="24"/>
-          <w:lang w:val="en-US"/>
-        </w:rPr>
-        <w:t xml:space="preserve"> has paid the inscription.</w:t>
+        <w:t>whether or not the student has paid the inscription.</w:t>
       </w:r>
     </w:p>
     <w:p>
@@ -4931,16 +4904,15 @@
         </w:rPr>
       </w:pPr>
       <w:proofErr w:type="spellStart"/>
-      <w:proofErr w:type="gramStart"/>
-      <w:r>
-        <w:rPr>
-          <w:rFonts w:ascii="Arial" w:hAnsi="Arial" w:cs="Arial"/>
-          <w:b/>
-          <w:sz w:val="24"/>
-          <w:szCs w:val="24"/>
-          <w:lang w:val="en-US"/>
-        </w:rPr>
-        <w:t>scolarYear</w:t>
+      <w:r>
+        <w:rPr>
+          <w:rFonts w:ascii="Arial" w:hAnsi="Arial" w:cs="Arial"/>
+          <w:b/>
+          <w:sz w:val="24"/>
+          <w:szCs w:val="24"/>
+          <w:lang w:val="en-US"/>
+        </w:rPr>
+        <w:t>Tranfers</w:t>
       </w:r>
       <w:proofErr w:type="spellEnd"/>
       <w:r>
@@ -4951,125 +4923,63 @@
           <w:szCs w:val="24"/>
           <w:lang w:val="en-US"/>
         </w:rPr>
-        <w:t>(</w:t>
-      </w:r>
-      <w:proofErr w:type="gramEnd"/>
-      <w:r>
-        <w:rPr>
-          <w:rFonts w:ascii="Arial" w:hAnsi="Arial" w:cs="Arial"/>
-          <w:b/>
-          <w:sz w:val="24"/>
-          <w:szCs w:val="24"/>
-          <w:lang w:val="en-US"/>
-        </w:rPr>
-        <w:t xml:space="preserve">varchar 4): </w:t>
-      </w:r>
-      <w:r>
-        <w:rPr>
-          <w:rFonts w:ascii="Arial" w:hAnsi="Arial" w:cs="Arial"/>
-          <w:sz w:val="24"/>
-          <w:szCs w:val="24"/>
-          <w:lang w:val="en-US"/>
-        </w:rPr>
-        <w:t xml:space="preserve">The </w:t>
-      </w:r>
+        <w:t>.</w:t>
+      </w:r>
+    </w:p>
+    <w:p>
+      <w:pPr>
+        <w:pStyle w:val="Prrafodelista"/>
+        <w:numPr>
+          <w:ilvl w:val="0"/>
+          <w:numId w:val="13"/>
+        </w:numPr>
+        <w:rPr>
+          <w:rFonts w:ascii="Arial" w:hAnsi="Arial" w:cs="Arial"/>
+          <w:sz w:val="24"/>
+          <w:szCs w:val="24"/>
+          <w:lang w:val="en-US"/>
+        </w:rPr>
+      </w:pPr>
+      <w:r>
+        <w:rPr>
+          <w:rFonts w:ascii="Arial" w:hAnsi="Arial" w:cs="Arial"/>
+          <w:b/>
+          <w:sz w:val="24"/>
+          <w:szCs w:val="24"/>
+          <w:lang w:val="en-US"/>
+        </w:rPr>
+        <w:t>Cash.</w:t>
+      </w:r>
+    </w:p>
+    <w:p>
+      <w:pPr>
+        <w:pStyle w:val="Prrafodelista"/>
+        <w:numPr>
+          <w:ilvl w:val="0"/>
+          <w:numId w:val="13"/>
+        </w:numPr>
+        <w:rPr>
+          <w:rFonts w:ascii="Arial" w:hAnsi="Arial" w:cs="Arial"/>
+          <w:sz w:val="24"/>
+          <w:szCs w:val="24"/>
+          <w:lang w:val="en-US"/>
+        </w:rPr>
+      </w:pPr>
       <w:proofErr w:type="spellStart"/>
       <w:r>
         <w:rPr>
           <w:rFonts w:ascii="Arial" w:hAnsi="Arial" w:cs="Arial"/>
-          <w:sz w:val="24"/>
-          <w:szCs w:val="24"/>
-          <w:lang w:val="en-US"/>
-        </w:rPr>
-        <w:t>scolar</w:t>
+          <w:b/>
+          <w:sz w:val="24"/>
+          <w:szCs w:val="24"/>
+          <w:lang w:val="en-US"/>
+        </w:rPr>
+        <w:t>Dolars</w:t>
       </w:r>
       <w:proofErr w:type="spellEnd"/>
       <w:r>
         <w:rPr>
           <w:rFonts w:ascii="Arial" w:hAnsi="Arial" w:cs="Arial"/>
-          <w:sz w:val="24"/>
-          <w:szCs w:val="24"/>
-          <w:lang w:val="en-US"/>
-        </w:rPr>
-        <w:t xml:space="preserve"> year when it was paid.</w:t>
-      </w:r>
-    </w:p>
-    <w:p>
-      <w:pPr>
-        <w:rPr>
-          <w:rFonts w:ascii="Arial" w:hAnsi="Arial" w:cs="Arial"/>
-          <w:sz w:val="24"/>
-          <w:szCs w:val="24"/>
-          <w:lang w:val="en-US"/>
-        </w:rPr>
-      </w:pPr>
-    </w:p>
-    <w:p>
-      <w:pPr>
-        <w:rPr>
-          <w:rFonts w:ascii="Arial" w:hAnsi="Arial" w:cs="Arial"/>
-          <w:sz w:val="24"/>
-          <w:szCs w:val="24"/>
-          <w:lang w:val="en-US"/>
-        </w:rPr>
-      </w:pPr>
-    </w:p>
-    <w:p>
-      <w:pPr>
-        <w:rPr>
-          <w:rFonts w:ascii="Arial" w:hAnsi="Arial" w:cs="Arial"/>
-          <w:sz w:val="24"/>
-          <w:szCs w:val="24"/>
-          <w:lang w:val="en-US"/>
-        </w:rPr>
-      </w:pPr>
-    </w:p>
-    <w:p>
-      <w:pPr>
-        <w:rPr>
-          <w:rFonts w:ascii="Arial" w:hAnsi="Arial" w:cs="Arial"/>
-          <w:sz w:val="24"/>
-          <w:szCs w:val="24"/>
-          <w:lang w:val="en-US"/>
-        </w:rPr>
-      </w:pPr>
-    </w:p>
-    <w:p>
-      <w:pPr>
-        <w:rPr>
-          <w:rFonts w:ascii="Arial" w:hAnsi="Arial" w:cs="Arial"/>
-          <w:b/>
-          <w:sz w:val="24"/>
-          <w:szCs w:val="24"/>
-          <w:lang w:val="en-US"/>
-        </w:rPr>
-      </w:pPr>
-      <w:r>
-        <w:rPr>
-          <w:rFonts w:ascii="Arial" w:hAnsi="Arial" w:cs="Arial"/>
-          <w:b/>
-          <w:sz w:val="24"/>
-          <w:szCs w:val="24"/>
-          <w:lang w:val="en-US"/>
-        </w:rPr>
-        <w:lastRenderedPageBreak/>
-        <w:t xml:space="preserve">Table N°14: </w:t>
-      </w:r>
-      <w:proofErr w:type="spellStart"/>
-      <w:r>
-        <w:rPr>
-          <w:rFonts w:ascii="Arial" w:hAnsi="Arial" w:cs="Arial"/>
-          <w:b/>
-          <w:sz w:val="24"/>
-          <w:szCs w:val="24"/>
-          <w:lang w:val="en-US"/>
-        </w:rPr>
-        <w:t>globals</w:t>
-      </w:r>
-      <w:proofErr w:type="spellEnd"/>
-      <w:r>
-        <w:rPr>
-          <w:rFonts w:ascii="Arial" w:hAnsi="Arial" w:cs="Arial"/>
           <w:b/>
           <w:sz w:val="24"/>
           <w:szCs w:val="24"/>
@@ -5080,72 +4990,13 @@
     </w:p>
     <w:p>
       <w:pPr>
-        <w:rPr>
-          <w:rFonts w:ascii="Arial" w:hAnsi="Arial" w:cs="Arial"/>
-          <w:sz w:val="24"/>
-          <w:szCs w:val="24"/>
-          <w:lang w:val="en-US"/>
-        </w:rPr>
-      </w:pPr>
-      <w:r>
-        <w:rPr>
-          <w:rFonts w:ascii="Arial" w:hAnsi="Arial" w:cs="Arial"/>
-          <w:sz w:val="24"/>
-          <w:szCs w:val="24"/>
-          <w:lang w:val="en-US"/>
-        </w:rPr>
-        <w:t xml:space="preserve">One row table that contains general data to the </w:t>
-      </w:r>
-      <w:r>
-        <w:rPr>
-          <w:rFonts w:ascii="Arial" w:hAnsi="Arial" w:cs="Arial"/>
-          <w:sz w:val="24"/>
-          <w:szCs w:val="24"/>
-          <w:lang w:val="en-US"/>
-        </w:rPr>
-        <w:t>functionality</w:t>
-      </w:r>
-      <w:r>
-        <w:rPr>
-          <w:rFonts w:ascii="Arial" w:hAnsi="Arial" w:cs="Arial"/>
-          <w:sz w:val="24"/>
-          <w:szCs w:val="24"/>
-          <w:lang w:val="en-US"/>
-        </w:rPr>
-        <w:t xml:space="preserve"> of the system.</w:t>
-      </w:r>
-    </w:p>
-    <w:p>
-      <w:pPr>
-        <w:rPr>
-          <w:rFonts w:ascii="Arial" w:hAnsi="Arial" w:cs="Arial"/>
-          <w:b/>
-          <w:sz w:val="24"/>
-          <w:szCs w:val="24"/>
-          <w:lang w:val="en-US"/>
-        </w:rPr>
-      </w:pPr>
-      <w:r>
-        <w:rPr>
-          <w:rFonts w:ascii="Arial" w:hAnsi="Arial" w:cs="Arial"/>
-          <w:b/>
-          <w:sz w:val="24"/>
-          <w:szCs w:val="24"/>
-          <w:lang w:val="en-US"/>
-        </w:rPr>
-        <w:t>Properties:</w:t>
-      </w:r>
-    </w:p>
-    <w:p>
-      <w:pPr>
-        <w:pStyle w:val="Prrafodelista"/>
-        <w:numPr>
-          <w:ilvl w:val="0"/>
-          <w:numId w:val="14"/>
-        </w:numPr>
-        <w:rPr>
-          <w:rFonts w:ascii="Arial" w:hAnsi="Arial" w:cs="Arial"/>
-          <w:b/>
+        <w:pStyle w:val="Prrafodelista"/>
+        <w:numPr>
+          <w:ilvl w:val="0"/>
+          <w:numId w:val="13"/>
+        </w:numPr>
+        <w:rPr>
+          <w:rFonts w:ascii="Arial" w:hAnsi="Arial" w:cs="Arial"/>
           <w:sz w:val="24"/>
           <w:szCs w:val="24"/>
           <w:lang w:val="en-US"/>
@@ -5161,7 +5012,7 @@
           <w:szCs w:val="24"/>
           <w:lang w:val="en-US"/>
         </w:rPr>
-        <w:t>idGlobal</w:t>
+        <w:t>scolarYear</w:t>
       </w:r>
       <w:proofErr w:type="spellEnd"/>
       <w:proofErr w:type="gramEnd"/>
@@ -5173,7 +5024,189 @@
           <w:szCs w:val="24"/>
           <w:lang w:val="en-US"/>
         </w:rPr>
+        <w:t xml:space="preserve"> </w:t>
+      </w:r>
+      <w:r>
+        <w:rPr>
+          <w:rFonts w:ascii="Arial" w:hAnsi="Arial" w:cs="Arial"/>
+          <w:b/>
+          <w:sz w:val="24"/>
+          <w:szCs w:val="24"/>
+          <w:lang w:val="en-US"/>
+        </w:rPr>
+        <w:t xml:space="preserve">(varchar 4): </w:t>
+      </w:r>
+      <w:r>
+        <w:rPr>
+          <w:rFonts w:ascii="Arial" w:hAnsi="Arial" w:cs="Arial"/>
+          <w:sz w:val="24"/>
+          <w:szCs w:val="24"/>
+          <w:lang w:val="en-US"/>
+        </w:rPr>
+        <w:t xml:space="preserve">The </w:t>
+      </w:r>
+      <w:proofErr w:type="spellStart"/>
+      <w:r>
+        <w:rPr>
+          <w:rFonts w:ascii="Arial" w:hAnsi="Arial" w:cs="Arial"/>
+          <w:sz w:val="24"/>
+          <w:szCs w:val="24"/>
+          <w:lang w:val="en-US"/>
+        </w:rPr>
+        <w:t>scolar</w:t>
+      </w:r>
+      <w:proofErr w:type="spellEnd"/>
+      <w:r>
+        <w:rPr>
+          <w:rFonts w:ascii="Arial" w:hAnsi="Arial" w:cs="Arial"/>
+          <w:sz w:val="24"/>
+          <w:szCs w:val="24"/>
+          <w:lang w:val="en-US"/>
+        </w:rPr>
+        <w:t xml:space="preserve"> year when it was paid.</w:t>
+      </w:r>
+    </w:p>
+    <w:p>
+      <w:pPr>
+        <w:rPr>
+          <w:rFonts w:ascii="Arial" w:hAnsi="Arial" w:cs="Arial"/>
+          <w:sz w:val="24"/>
+          <w:szCs w:val="24"/>
+          <w:lang w:val="en-US"/>
+        </w:rPr>
+      </w:pPr>
+    </w:p>
+    <w:p>
+      <w:pPr>
+        <w:rPr>
+          <w:rFonts w:ascii="Arial" w:hAnsi="Arial" w:cs="Arial"/>
+          <w:sz w:val="24"/>
+          <w:szCs w:val="24"/>
+          <w:lang w:val="en-US"/>
+        </w:rPr>
+      </w:pPr>
+      <w:bookmarkStart w:id="0" w:name="_GoBack"/>
+      <w:bookmarkEnd w:id="0"/>
+    </w:p>
+    <w:p>
+      <w:pPr>
+        <w:rPr>
+          <w:rFonts w:ascii="Arial" w:hAnsi="Arial" w:cs="Arial"/>
+          <w:sz w:val="24"/>
+          <w:szCs w:val="24"/>
+          <w:lang w:val="en-US"/>
+        </w:rPr>
+      </w:pPr>
+    </w:p>
+    <w:p>
+      <w:pPr>
+        <w:rPr>
+          <w:rFonts w:ascii="Arial" w:hAnsi="Arial" w:cs="Arial"/>
+          <w:sz w:val="24"/>
+          <w:szCs w:val="24"/>
+          <w:lang w:val="en-US"/>
+        </w:rPr>
+      </w:pPr>
+    </w:p>
+    <w:p>
+      <w:pPr>
+        <w:rPr>
+          <w:rFonts w:ascii="Arial" w:hAnsi="Arial" w:cs="Arial"/>
+          <w:b/>
+          <w:sz w:val="24"/>
+          <w:szCs w:val="24"/>
+          <w:lang w:val="en-US"/>
+        </w:rPr>
+      </w:pPr>
+      <w:r>
+        <w:rPr>
+          <w:rFonts w:ascii="Arial" w:hAnsi="Arial" w:cs="Arial"/>
+          <w:b/>
+          <w:sz w:val="24"/>
+          <w:szCs w:val="24"/>
+          <w:lang w:val="en-US"/>
+        </w:rPr>
+        <w:t xml:space="preserve">Table N°14: </w:t>
+      </w:r>
+      <w:proofErr w:type="spellStart"/>
+      <w:r>
+        <w:rPr>
+          <w:rFonts w:ascii="Arial" w:hAnsi="Arial" w:cs="Arial"/>
+          <w:b/>
+          <w:sz w:val="24"/>
+          <w:szCs w:val="24"/>
+          <w:lang w:val="en-US"/>
+        </w:rPr>
+        <w:t>globals</w:t>
+      </w:r>
+      <w:proofErr w:type="spellEnd"/>
+      <w:r>
+        <w:rPr>
+          <w:rFonts w:ascii="Arial" w:hAnsi="Arial" w:cs="Arial"/>
+          <w:b/>
+          <w:sz w:val="24"/>
+          <w:szCs w:val="24"/>
+          <w:lang w:val="en-US"/>
+        </w:rPr>
         <w:t>.</w:t>
+      </w:r>
+    </w:p>
+    <w:p>
+      <w:pPr>
+        <w:rPr>
+          <w:rFonts w:ascii="Arial" w:hAnsi="Arial" w:cs="Arial"/>
+          <w:sz w:val="24"/>
+          <w:szCs w:val="24"/>
+          <w:lang w:val="en-US"/>
+        </w:rPr>
+      </w:pPr>
+      <w:r>
+        <w:rPr>
+          <w:rFonts w:ascii="Arial" w:hAnsi="Arial" w:cs="Arial"/>
+          <w:sz w:val="24"/>
+          <w:szCs w:val="24"/>
+          <w:lang w:val="en-US"/>
+        </w:rPr>
+        <w:t xml:space="preserve">One row table that contains general data to the </w:t>
+      </w:r>
+      <w:r>
+        <w:rPr>
+          <w:rFonts w:ascii="Arial" w:hAnsi="Arial" w:cs="Arial"/>
+          <w:sz w:val="24"/>
+          <w:szCs w:val="24"/>
+          <w:lang w:val="en-US"/>
+        </w:rPr>
+        <w:t>functionality</w:t>
+      </w:r>
+      <w:r>
+        <w:rPr>
+          <w:rFonts w:ascii="Arial" w:hAnsi="Arial" w:cs="Arial"/>
+          <w:sz w:val="24"/>
+          <w:szCs w:val="24"/>
+          <w:lang w:val="en-US"/>
+        </w:rPr>
+        <w:t xml:space="preserve"> of the system.</w:t>
+      </w:r>
+    </w:p>
+    <w:p>
+      <w:pPr>
+        <w:rPr>
+          <w:rFonts w:ascii="Arial" w:hAnsi="Arial" w:cs="Arial"/>
+          <w:b/>
+          <w:sz w:val="24"/>
+          <w:szCs w:val="24"/>
+          <w:lang w:val="en-US"/>
+        </w:rPr>
+      </w:pPr>
+      <w:r>
+        <w:rPr>
+          <w:rFonts w:ascii="Arial" w:hAnsi="Arial" w:cs="Arial"/>
+          <w:b/>
+          <w:sz w:val="24"/>
+          <w:szCs w:val="24"/>
+          <w:lang w:val="en-US"/>
+        </w:rPr>
+        <w:t>Properties:</w:t>
       </w:r>
     </w:p>
     <w:p>
@@ -5201,7 +5234,7 @@
           <w:szCs w:val="24"/>
           <w:lang w:val="en-US"/>
         </w:rPr>
-        <w:t>currentMonth</w:t>
+        <w:t>idGlobal</w:t>
       </w:r>
       <w:proofErr w:type="spellEnd"/>
       <w:proofErr w:type="gramEnd"/>
@@ -5213,16 +5246,7 @@
           <w:szCs w:val="24"/>
           <w:lang w:val="en-US"/>
         </w:rPr>
-        <w:t xml:space="preserve">: </w:t>
-      </w:r>
-      <w:r>
-        <w:rPr>
-          <w:rFonts w:ascii="Arial" w:hAnsi="Arial" w:cs="Arial"/>
-          <w:sz w:val="24"/>
-          <w:szCs w:val="24"/>
-          <w:lang w:val="en-US"/>
-        </w:rPr>
-        <w:t>current month that must be paid for the students.</w:t>
+        <w:t>.</w:t>
       </w:r>
     </w:p>
     <w:p>
@@ -5250,7 +5274,7 @@
           <w:szCs w:val="24"/>
           <w:lang w:val="en-US"/>
         </w:rPr>
-        <w:t>currentYear</w:t>
+        <w:t>currentMonth</w:t>
       </w:r>
       <w:proofErr w:type="spellEnd"/>
       <w:proofErr w:type="gramEnd"/>
@@ -5271,86 +5295,15 @@
           <w:szCs w:val="24"/>
           <w:lang w:val="en-US"/>
         </w:rPr>
-        <w:t>current scholar year.</w:t>
-      </w:r>
-    </w:p>
-    <w:p>
-      <w:pPr>
-        <w:rPr>
-          <w:rFonts w:ascii="Arial" w:hAnsi="Arial" w:cs="Arial"/>
-          <w:sz w:val="24"/>
-          <w:szCs w:val="24"/>
-          <w:lang w:val="en-US"/>
-        </w:rPr>
-      </w:pPr>
-    </w:p>
-    <w:p>
-      <w:pPr>
-        <w:rPr>
-          <w:rFonts w:ascii="Arial" w:hAnsi="Arial" w:cs="Arial"/>
-          <w:b/>
-          <w:sz w:val="24"/>
-          <w:szCs w:val="24"/>
-          <w:lang w:val="en-US"/>
-        </w:rPr>
-      </w:pPr>
-      <w:r>
-        <w:rPr>
-          <w:rFonts w:ascii="Arial" w:hAnsi="Arial" w:cs="Arial"/>
-          <w:b/>
-          <w:sz w:val="24"/>
-          <w:szCs w:val="24"/>
-          <w:lang w:val="en-US"/>
-        </w:rPr>
-        <w:t>Table N°15: users.</w:t>
-      </w:r>
-    </w:p>
-    <w:p>
-      <w:pPr>
-        <w:rPr>
-          <w:rFonts w:ascii="Arial" w:hAnsi="Arial" w:cs="Arial"/>
-          <w:sz w:val="24"/>
-          <w:szCs w:val="24"/>
-          <w:lang w:val="en-US"/>
-        </w:rPr>
-      </w:pPr>
-      <w:r>
-        <w:rPr>
-          <w:rFonts w:ascii="Arial" w:hAnsi="Arial" w:cs="Arial"/>
-          <w:sz w:val="24"/>
-          <w:szCs w:val="24"/>
-          <w:lang w:val="en-US"/>
-        </w:rPr>
-        <w:t>The list of users that can enter to the system.</w:t>
-      </w:r>
-    </w:p>
-    <w:p>
-      <w:pPr>
-        <w:rPr>
-          <w:rFonts w:ascii="Arial" w:hAnsi="Arial" w:cs="Arial"/>
-          <w:b/>
-          <w:sz w:val="24"/>
-          <w:szCs w:val="24"/>
-          <w:lang w:val="en-US"/>
-        </w:rPr>
-      </w:pPr>
-      <w:r>
-        <w:rPr>
-          <w:rFonts w:ascii="Arial" w:hAnsi="Arial" w:cs="Arial"/>
-          <w:b/>
-          <w:sz w:val="24"/>
-          <w:szCs w:val="24"/>
-          <w:lang w:val="en-US"/>
-        </w:rPr>
-        <w:t xml:space="preserve">Properties: </w:t>
-      </w:r>
-    </w:p>
-    <w:p>
-      <w:pPr>
-        <w:pStyle w:val="Prrafodelista"/>
-        <w:numPr>
-          <w:ilvl w:val="0"/>
-          <w:numId w:val="15"/>
+        <w:t>current month that must be paid for the students.</w:t>
+      </w:r>
+    </w:p>
+    <w:p>
+      <w:pPr>
+        <w:pStyle w:val="Prrafodelista"/>
+        <w:numPr>
+          <w:ilvl w:val="0"/>
+          <w:numId w:val="14"/>
         </w:numPr>
         <w:rPr>
           <w:rFonts w:ascii="Arial" w:hAnsi="Arial" w:cs="Arial"/>
@@ -5370,7 +5323,7 @@
           <w:szCs w:val="24"/>
           <w:lang w:val="en-US"/>
         </w:rPr>
-        <w:t>idUsers</w:t>
+        <w:t>currentYear</w:t>
       </w:r>
       <w:proofErr w:type="spellEnd"/>
       <w:proofErr w:type="gramEnd"/>
@@ -5382,6 +5335,126 @@
           <w:szCs w:val="24"/>
           <w:lang w:val="en-US"/>
         </w:rPr>
+        <w:t xml:space="preserve">: </w:t>
+      </w:r>
+      <w:r>
+        <w:rPr>
+          <w:rFonts w:ascii="Arial" w:hAnsi="Arial" w:cs="Arial"/>
+          <w:sz w:val="24"/>
+          <w:szCs w:val="24"/>
+          <w:lang w:val="en-US"/>
+        </w:rPr>
+        <w:t>current scholar year.</w:t>
+      </w:r>
+    </w:p>
+    <w:p>
+      <w:pPr>
+        <w:rPr>
+          <w:rFonts w:ascii="Arial" w:hAnsi="Arial" w:cs="Arial"/>
+          <w:sz w:val="24"/>
+          <w:szCs w:val="24"/>
+          <w:lang w:val="en-US"/>
+        </w:rPr>
+      </w:pPr>
+    </w:p>
+    <w:p>
+      <w:pPr>
+        <w:rPr>
+          <w:rFonts w:ascii="Arial" w:hAnsi="Arial" w:cs="Arial"/>
+          <w:b/>
+          <w:sz w:val="24"/>
+          <w:szCs w:val="24"/>
+          <w:lang w:val="en-US"/>
+        </w:rPr>
+      </w:pPr>
+      <w:r>
+        <w:rPr>
+          <w:rFonts w:ascii="Arial" w:hAnsi="Arial" w:cs="Arial"/>
+          <w:b/>
+          <w:sz w:val="24"/>
+          <w:szCs w:val="24"/>
+          <w:lang w:val="en-US"/>
+        </w:rPr>
+        <w:t>Table N°15: users.</w:t>
+      </w:r>
+    </w:p>
+    <w:p>
+      <w:pPr>
+        <w:rPr>
+          <w:rFonts w:ascii="Arial" w:hAnsi="Arial" w:cs="Arial"/>
+          <w:sz w:val="24"/>
+          <w:szCs w:val="24"/>
+          <w:lang w:val="en-US"/>
+        </w:rPr>
+      </w:pPr>
+      <w:r>
+        <w:rPr>
+          <w:rFonts w:ascii="Arial" w:hAnsi="Arial" w:cs="Arial"/>
+          <w:sz w:val="24"/>
+          <w:szCs w:val="24"/>
+          <w:lang w:val="en-US"/>
+        </w:rPr>
+        <w:t>The list of users that can enter to the system.</w:t>
+      </w:r>
+    </w:p>
+    <w:p>
+      <w:pPr>
+        <w:rPr>
+          <w:rFonts w:ascii="Arial" w:hAnsi="Arial" w:cs="Arial"/>
+          <w:b/>
+          <w:sz w:val="24"/>
+          <w:szCs w:val="24"/>
+          <w:lang w:val="en-US"/>
+        </w:rPr>
+      </w:pPr>
+      <w:r>
+        <w:rPr>
+          <w:rFonts w:ascii="Arial" w:hAnsi="Arial" w:cs="Arial"/>
+          <w:b/>
+          <w:sz w:val="24"/>
+          <w:szCs w:val="24"/>
+          <w:lang w:val="en-US"/>
+        </w:rPr>
+        <w:t xml:space="preserve">Properties: </w:t>
+      </w:r>
+    </w:p>
+    <w:p>
+      <w:pPr>
+        <w:pStyle w:val="Prrafodelista"/>
+        <w:numPr>
+          <w:ilvl w:val="0"/>
+          <w:numId w:val="15"/>
+        </w:numPr>
+        <w:rPr>
+          <w:rFonts w:ascii="Arial" w:hAnsi="Arial" w:cs="Arial"/>
+          <w:b/>
+          <w:sz w:val="24"/>
+          <w:szCs w:val="24"/>
+          <w:lang w:val="en-US"/>
+        </w:rPr>
+      </w:pPr>
+      <w:proofErr w:type="spellStart"/>
+      <w:proofErr w:type="gramStart"/>
+      <w:r>
+        <w:rPr>
+          <w:rFonts w:ascii="Arial" w:hAnsi="Arial" w:cs="Arial"/>
+          <w:b/>
+          <w:sz w:val="24"/>
+          <w:szCs w:val="24"/>
+          <w:lang w:val="en-US"/>
+        </w:rPr>
+        <w:t>idUsers</w:t>
+      </w:r>
+      <w:proofErr w:type="spellEnd"/>
+      <w:proofErr w:type="gramEnd"/>
+      <w:r>
+        <w:rPr>
+          <w:rFonts w:ascii="Arial" w:hAnsi="Arial" w:cs="Arial"/>
+          <w:b/>
+          <w:sz w:val="24"/>
+          <w:szCs w:val="24"/>
+          <w:lang w:val="en-US"/>
+        </w:rPr>
         <w:t>.</w:t>
       </w:r>
     </w:p>
@@ -5508,8 +5581,6 @@
           <w:lang w:val="en-US"/>
         </w:rPr>
       </w:pPr>
-      <w:bookmarkStart w:id="0" w:name="_GoBack"/>
-      <w:bookmarkEnd w:id="0"/>
     </w:p>
     <w:p>
       <w:pPr>

</xml_diff>

<commit_message>
add type to balance table
</commit_message>
<xml_diff>
--- a/data dictionary.docx
+++ b/data dictionary.docx
@@ -1114,6 +1114,43 @@
           <w:szCs w:val="24"/>
           <w:lang w:val="en-US"/>
         </w:rPr>
+        <w:t xml:space="preserve">Type (varchar 15): </w:t>
+      </w:r>
+      <w:r>
+        <w:rPr>
+          <w:rFonts w:ascii="Arial" w:hAnsi="Arial" w:cs="Arial"/>
+          <w:sz w:val="24"/>
+          <w:szCs w:val="24"/>
+          <w:lang w:val="en-US"/>
+        </w:rPr>
+        <w:t>describe the type of balance, may be either INSCRIPTION, MONTHLYPAYMENT, ADVANCEMENT or ARREAR.</w:t>
+      </w:r>
+      <w:bookmarkStart w:id="0" w:name="_GoBack"/>
+      <w:bookmarkEnd w:id="0"/>
+    </w:p>
+    <w:p>
+      <w:pPr>
+        <w:pStyle w:val="Prrafodelista"/>
+        <w:numPr>
+          <w:ilvl w:val="0"/>
+          <w:numId w:val="2"/>
+        </w:numPr>
+        <w:rPr>
+          <w:rFonts w:ascii="Arial" w:hAnsi="Arial" w:cs="Arial"/>
+          <w:b/>
+          <w:sz w:val="24"/>
+          <w:szCs w:val="24"/>
+          <w:lang w:val="en-US"/>
+        </w:rPr>
+      </w:pPr>
+      <w:r>
+        <w:rPr>
+          <w:rFonts w:ascii="Arial" w:hAnsi="Arial" w:cs="Arial"/>
+          <w:b/>
+          <w:sz w:val="24"/>
+          <w:szCs w:val="24"/>
+          <w:lang w:val="en-US"/>
+        </w:rPr>
         <w:t xml:space="preserve">IdRegister: </w:t>
       </w:r>
       <w:r>
@@ -1178,7 +1215,6 @@
           <w:szCs w:val="24"/>
           <w:lang w:val="en-US"/>
         </w:rPr>
-        <w:lastRenderedPageBreak/>
         <w:t>Table N°3: paymentsconceptsbalance.</w:t>
       </w:r>
     </w:p>
@@ -2054,7 +2090,6 @@
           <w:szCs w:val="24"/>
           <w:lang w:val="en-US"/>
         </w:rPr>
-        <w:lastRenderedPageBreak/>
         <w:t>Table N°6: paymentconcepts.</w:t>
       </w:r>
     </w:p>
@@ -3008,6 +3043,7 @@
           <w:szCs w:val="24"/>
           <w:lang w:val="en-US"/>
         </w:rPr>
+        <w:lastRenderedPageBreak/>
         <w:t>Deleted.</w:t>
       </w:r>
     </w:p>
@@ -3039,7 +3075,6 @@
           <w:szCs w:val="24"/>
           <w:lang w:val="en-US"/>
         </w:rPr>
-        <w:lastRenderedPageBreak/>
         <w:t>Table N°9: students.</w:t>
       </w:r>
     </w:p>
@@ -4105,7 +4140,6 @@
           <w:szCs w:val="24"/>
           <w:lang w:val="en-US"/>
         </w:rPr>
-        <w:lastRenderedPageBreak/>
         <w:t>Table N°11: grades.</w:t>
       </w:r>
     </w:p>
@@ -5085,8 +5119,6 @@
           <w:lang w:val="en-US"/>
         </w:rPr>
       </w:pPr>
-      <w:bookmarkStart w:id="0" w:name="_GoBack"/>
-      <w:bookmarkEnd w:id="0"/>
     </w:p>
     <w:p>
       <w:pPr>

</xml_diff>

<commit_message>
edit some code in createRepresentative in fetchIncome
</commit_message>
<xml_diff>
--- a/data dictionary.docx
+++ b/data dictionary.docx
@@ -2875,7 +2875,7 @@
           <w:szCs w:val="24"/>
           <w:lang w:val="en-US"/>
         </w:rPr>
-        <w:t>it is summation of all its students balance.</w:t>
+        <w:t>it is the amount that a representative can accumulate if it paid more than needed</w:t>
       </w:r>
     </w:p>
     <w:p>
@@ -2928,54 +2928,6 @@
           <w:lang w:val="en-US"/>
         </w:rPr>
         <w:t>Email (varchar 45).</w:t>
-      </w:r>
-    </w:p>
-    <w:p>
-      <w:pPr>
-        <w:pStyle w:val="Prrafodelista"/>
-        <w:numPr>
-          <w:ilvl w:val="0"/>
-          <w:numId w:val="8"/>
-        </w:numPr>
-        <w:rPr>
-          <w:rFonts w:ascii="Arial" w:hAnsi="Arial" w:cs="Arial"/>
-          <w:b/>
-          <w:sz w:val="24"/>
-          <w:szCs w:val="24"/>
-          <w:lang w:val="en-US"/>
-        </w:rPr>
-      </w:pPr>
-      <w:proofErr w:type="spellStart"/>
-      <w:r>
-        <w:rPr>
-          <w:rFonts w:ascii="Arial" w:hAnsi="Arial" w:cs="Arial"/>
-          <w:b/>
-          <w:sz w:val="24"/>
-          <w:szCs w:val="24"/>
-          <w:lang w:val="en-US"/>
-        </w:rPr>
-        <w:lastRenderedPageBreak/>
-        <w:t>InscriptionPending</w:t>
-      </w:r>
-      <w:proofErr w:type="spellEnd"/>
-      <w:r>
-        <w:rPr>
-          <w:rFonts w:ascii="Arial" w:hAnsi="Arial" w:cs="Arial"/>
-          <w:b/>
-          <w:sz w:val="24"/>
-          <w:szCs w:val="24"/>
-          <w:lang w:val="en-US"/>
-        </w:rPr>
-        <w:t xml:space="preserve"> (double 8, 2): </w:t>
-      </w:r>
-      <w:r>
-        <w:rPr>
-          <w:rFonts w:ascii="Arial" w:hAnsi="Arial" w:cs="Arial"/>
-          <w:sz w:val="24"/>
-          <w:szCs w:val="24"/>
-          <w:lang w:val="en-US"/>
-        </w:rPr>
-        <w:t>if the representative complete the inscription process but does not paid it completely the remaining amount is save in this column.</w:t>
       </w:r>
     </w:p>
     <w:p>
@@ -3041,6 +2993,7 @@
           <w:szCs w:val="24"/>
           <w:lang w:val="en-US"/>
         </w:rPr>
+        <w:lastRenderedPageBreak/>
         <w:t>Deleted.</w:t>
       </w:r>
     </w:p>
@@ -3617,41 +3570,8 @@
           <w:lang w:val="en-US"/>
         </w:rPr>
       </w:pPr>
-      <w:r>
-        <w:rPr>
-          <w:rFonts w:ascii="Arial" w:hAnsi="Arial" w:cs="Arial"/>
-          <w:b/>
-          <w:sz w:val="24"/>
-          <w:szCs w:val="24"/>
-          <w:lang w:val="en-US"/>
-        </w:rPr>
-        <w:t xml:space="preserve">Balance (decimal 8, 2): </w:t>
-      </w:r>
-      <w:r>
-        <w:rPr>
-          <w:rFonts w:ascii="Arial" w:hAnsi="Arial" w:cs="Arial"/>
-          <w:sz w:val="24"/>
-          <w:szCs w:val="24"/>
-          <w:lang w:val="en-US"/>
-        </w:rPr>
-        <w:t>Student’s current balance, it might be positive or negative, it is subtracted for the inscription and every month for the monthly payment price and it is added with every payment.</w:t>
-      </w:r>
-    </w:p>
-    <w:p>
-      <w:pPr>
-        <w:pStyle w:val="Prrafodelista"/>
-        <w:numPr>
-          <w:ilvl w:val="0"/>
-          <w:numId w:val="9"/>
-        </w:numPr>
-        <w:rPr>
-          <w:rFonts w:ascii="Arial" w:hAnsi="Arial" w:cs="Arial"/>
-          <w:b/>
-          <w:sz w:val="24"/>
-          <w:szCs w:val="24"/>
-          <w:lang w:val="en-US"/>
-        </w:rPr>
-      </w:pPr>
+      <w:bookmarkStart w:id="0" w:name="_GoBack"/>
+      <w:bookmarkEnd w:id="0"/>
       <w:r>
         <w:rPr>
           <w:rFonts w:ascii="Arial" w:hAnsi="Arial" w:cs="Arial"/>
@@ -3692,32 +3612,6 @@
           <w:lang w:val="en-US"/>
         </w:rPr>
         <w:t>whether or not the student has paid the inscription.</w:t>
-      </w:r>
-    </w:p>
-    <w:p>
-      <w:pPr>
-        <w:pStyle w:val="Prrafodelista"/>
-        <w:numPr>
-          <w:ilvl w:val="0"/>
-          <w:numId w:val="9"/>
-        </w:numPr>
-        <w:rPr>
-          <w:rFonts w:ascii="Arial" w:hAnsi="Arial" w:cs="Arial"/>
-          <w:b/>
-          <w:sz w:val="24"/>
-          <w:szCs w:val="24"/>
-          <w:lang w:val="en-US"/>
-        </w:rPr>
-      </w:pPr>
-      <w:r>
-        <w:rPr>
-          <w:rFonts w:ascii="Arial" w:hAnsi="Arial" w:cs="Arial"/>
-          <w:b/>
-          <w:sz w:val="24"/>
-          <w:szCs w:val="24"/>
-          <w:lang w:val="en-US"/>
-        </w:rPr>
-        <w:t>InscriptionPending.</w:t>
       </w:r>
     </w:p>
     <w:p>
@@ -3745,7 +3639,7 @@
           <w:szCs w:val="24"/>
           <w:lang w:val="en-US"/>
         </w:rPr>
-        <w:t>paidMonths</w:t>
+        <w:t>idRepresentative</w:t>
       </w:r>
       <w:proofErr w:type="spellEnd"/>
       <w:proofErr w:type="gramEnd"/>
@@ -3757,16 +3651,7 @@
           <w:szCs w:val="24"/>
           <w:lang w:val="en-US"/>
         </w:rPr>
-        <w:t xml:space="preserve"> (int): </w:t>
-      </w:r>
-      <w:r>
-        <w:rPr>
-          <w:rFonts w:ascii="Arial" w:hAnsi="Arial" w:cs="Arial"/>
-          <w:sz w:val="24"/>
-          <w:szCs w:val="24"/>
-          <w:lang w:val="en-US"/>
-        </w:rPr>
-        <w:t>Months the students has paid in the current year.</w:t>
+        <w:t>.</w:t>
       </w:r>
     </w:p>
     <w:p>
@@ -3775,6 +3660,254 @@
         <w:numPr>
           <w:ilvl w:val="0"/>
           <w:numId w:val="9"/>
+        </w:numPr>
+        <w:rPr>
+          <w:rFonts w:ascii="Arial" w:hAnsi="Arial" w:cs="Arial"/>
+          <w:b/>
+          <w:sz w:val="24"/>
+          <w:szCs w:val="24"/>
+          <w:lang w:val="en-US"/>
+        </w:rPr>
+      </w:pPr>
+      <w:proofErr w:type="spellStart"/>
+      <w:r>
+        <w:rPr>
+          <w:rFonts w:ascii="Arial" w:hAnsi="Arial" w:cs="Arial"/>
+          <w:b/>
+          <w:sz w:val="24"/>
+          <w:szCs w:val="24"/>
+          <w:lang w:val="en-US"/>
+        </w:rPr>
+        <w:t>IdDniType</w:t>
+      </w:r>
+      <w:proofErr w:type="spellEnd"/>
+      <w:r>
+        <w:rPr>
+          <w:rFonts w:ascii="Arial" w:hAnsi="Arial" w:cs="Arial"/>
+          <w:b/>
+          <w:sz w:val="24"/>
+          <w:szCs w:val="24"/>
+          <w:lang w:val="en-US"/>
+        </w:rPr>
+        <w:t>.</w:t>
+      </w:r>
+    </w:p>
+    <w:p>
+      <w:pPr>
+        <w:pStyle w:val="Prrafodelista"/>
+        <w:numPr>
+          <w:ilvl w:val="0"/>
+          <w:numId w:val="9"/>
+        </w:numPr>
+        <w:rPr>
+          <w:rFonts w:ascii="Arial" w:hAnsi="Arial" w:cs="Arial"/>
+          <w:b/>
+          <w:sz w:val="24"/>
+          <w:szCs w:val="24"/>
+          <w:lang w:val="en-US"/>
+        </w:rPr>
+      </w:pPr>
+      <w:proofErr w:type="gramStart"/>
+      <w:r>
+        <w:rPr>
+          <w:rFonts w:ascii="Arial" w:hAnsi="Arial" w:cs="Arial"/>
+          <w:b/>
+          <w:sz w:val="24"/>
+          <w:szCs w:val="24"/>
+          <w:lang w:val="en-US"/>
+        </w:rPr>
+        <w:t>idSection</w:t>
+      </w:r>
+      <w:proofErr w:type="gramEnd"/>
+      <w:r>
+        <w:rPr>
+          <w:rFonts w:ascii="Arial" w:hAnsi="Arial" w:cs="Arial"/>
+          <w:b/>
+          <w:sz w:val="24"/>
+          <w:szCs w:val="24"/>
+          <w:lang w:val="en-US"/>
+        </w:rPr>
+        <w:t>.</w:t>
+      </w:r>
+    </w:p>
+    <w:p>
+      <w:pPr>
+        <w:pStyle w:val="Prrafodelista"/>
+        <w:numPr>
+          <w:ilvl w:val="0"/>
+          <w:numId w:val="9"/>
+        </w:numPr>
+        <w:rPr>
+          <w:rFonts w:ascii="Arial" w:hAnsi="Arial" w:cs="Arial"/>
+          <w:b/>
+          <w:sz w:val="24"/>
+          <w:szCs w:val="24"/>
+          <w:lang w:val="en-US"/>
+        </w:rPr>
+      </w:pPr>
+      <w:proofErr w:type="gramStart"/>
+      <w:r>
+        <w:rPr>
+          <w:rFonts w:ascii="Arial" w:hAnsi="Arial" w:cs="Arial"/>
+          <w:b/>
+          <w:sz w:val="24"/>
+          <w:szCs w:val="24"/>
+          <w:lang w:val="en-US"/>
+        </w:rPr>
+        <w:t>idGrade</w:t>
+      </w:r>
+      <w:proofErr w:type="gramEnd"/>
+      <w:r>
+        <w:rPr>
+          <w:rFonts w:ascii="Arial" w:hAnsi="Arial" w:cs="Arial"/>
+          <w:b/>
+          <w:sz w:val="24"/>
+          <w:szCs w:val="24"/>
+          <w:lang w:val="en-US"/>
+        </w:rPr>
+        <w:t>.</w:t>
+      </w:r>
+    </w:p>
+    <w:p>
+      <w:pPr>
+        <w:pStyle w:val="Prrafodelista"/>
+        <w:numPr>
+          <w:ilvl w:val="0"/>
+          <w:numId w:val="9"/>
+        </w:numPr>
+        <w:rPr>
+          <w:rFonts w:ascii="Arial" w:hAnsi="Arial" w:cs="Arial"/>
+          <w:b/>
+          <w:sz w:val="24"/>
+          <w:szCs w:val="24"/>
+          <w:lang w:val="en-US"/>
+        </w:rPr>
+      </w:pPr>
+      <w:r>
+        <w:rPr>
+          <w:rFonts w:ascii="Arial" w:hAnsi="Arial" w:cs="Arial"/>
+          <w:b/>
+          <w:sz w:val="24"/>
+          <w:szCs w:val="24"/>
+          <w:lang w:val="en-US"/>
+        </w:rPr>
+        <w:t>Deleted.</w:t>
+      </w:r>
+    </w:p>
+    <w:p>
+      <w:pPr>
+        <w:ind w:left="360"/>
+        <w:rPr>
+          <w:rFonts w:ascii="Arial" w:hAnsi="Arial" w:cs="Arial"/>
+          <w:b/>
+          <w:sz w:val="24"/>
+          <w:szCs w:val="24"/>
+          <w:lang w:val="en-US"/>
+        </w:rPr>
+      </w:pPr>
+    </w:p>
+    <w:p>
+      <w:pPr>
+        <w:ind w:left="360"/>
+        <w:rPr>
+          <w:rFonts w:ascii="Arial" w:hAnsi="Arial" w:cs="Arial"/>
+          <w:b/>
+          <w:sz w:val="24"/>
+          <w:szCs w:val="24"/>
+          <w:lang w:val="en-US"/>
+        </w:rPr>
+      </w:pPr>
+      <w:r>
+        <w:rPr>
+          <w:rFonts w:ascii="Arial" w:hAnsi="Arial" w:cs="Arial"/>
+          <w:b/>
+          <w:sz w:val="24"/>
+          <w:szCs w:val="24"/>
+          <w:lang w:val="en-US"/>
+        </w:rPr>
+        <w:t xml:space="preserve">Table N°10: </w:t>
+      </w:r>
+      <w:proofErr w:type="spellStart"/>
+      <w:r>
+        <w:rPr>
+          <w:rFonts w:ascii="Arial" w:hAnsi="Arial" w:cs="Arial"/>
+          <w:b/>
+          <w:sz w:val="24"/>
+          <w:szCs w:val="24"/>
+          <w:lang w:val="en-US"/>
+        </w:rPr>
+        <w:t>dnitype</w:t>
+      </w:r>
+      <w:proofErr w:type="spellEnd"/>
+    </w:p>
+    <w:p>
+      <w:pPr>
+        <w:ind w:left="360"/>
+        <w:rPr>
+          <w:rFonts w:ascii="Arial" w:hAnsi="Arial" w:cs="Arial"/>
+          <w:sz w:val="24"/>
+          <w:szCs w:val="24"/>
+          <w:lang w:val="en-US"/>
+        </w:rPr>
+      </w:pPr>
+      <w:r>
+        <w:rPr>
+          <w:rFonts w:ascii="Arial" w:hAnsi="Arial" w:cs="Arial"/>
+          <w:sz w:val="24"/>
+          <w:szCs w:val="24"/>
+          <w:lang w:val="en-US"/>
+        </w:rPr>
+        <w:t xml:space="preserve">This table contains the possible suffixes of the </w:t>
+      </w:r>
+      <w:proofErr w:type="spellStart"/>
+      <w:r>
+        <w:rPr>
+          <w:rFonts w:ascii="Arial" w:hAnsi="Arial" w:cs="Arial"/>
+          <w:sz w:val="24"/>
+          <w:szCs w:val="24"/>
+          <w:lang w:val="en-US"/>
+        </w:rPr>
+        <w:t>dnis</w:t>
+      </w:r>
+      <w:proofErr w:type="spellEnd"/>
+      <w:r>
+        <w:rPr>
+          <w:rFonts w:ascii="Arial" w:hAnsi="Arial" w:cs="Arial"/>
+          <w:sz w:val="24"/>
+          <w:szCs w:val="24"/>
+          <w:lang w:val="en-US"/>
+        </w:rPr>
+        <w:t>.</w:t>
+      </w:r>
+    </w:p>
+    <w:p>
+      <w:pPr>
+        <w:ind w:left="360"/>
+        <w:rPr>
+          <w:rFonts w:ascii="Arial" w:hAnsi="Arial" w:cs="Arial"/>
+          <w:b/>
+          <w:sz w:val="24"/>
+          <w:szCs w:val="24"/>
+          <w:lang w:val="en-US"/>
+        </w:rPr>
+      </w:pPr>
+      <w:r>
+        <w:rPr>
+          <w:rFonts w:ascii="Arial" w:hAnsi="Arial" w:cs="Arial"/>
+          <w:b/>
+          <w:sz w:val="24"/>
+          <w:szCs w:val="24"/>
+          <w:lang w:val="en-US"/>
+        </w:rPr>
+        <w:t>Properties:</w:t>
+      </w:r>
+    </w:p>
+    <w:p>
+      <w:pPr>
+        <w:pStyle w:val="Prrafodelista"/>
+        <w:numPr>
+          <w:ilvl w:val="0"/>
+          <w:numId w:val="10"/>
         </w:numPr>
         <w:rPr>
           <w:rFonts w:ascii="Arial" w:hAnsi="Arial" w:cs="Arial"/>
@@ -3794,7 +3927,7 @@
           <w:szCs w:val="24"/>
           <w:lang w:val="en-US"/>
         </w:rPr>
-        <w:t>idRepresentative</w:t>
+        <w:t>idDniType</w:t>
       </w:r>
       <w:proofErr w:type="spellEnd"/>
       <w:proofErr w:type="gramEnd"/>
@@ -3814,121 +3947,178 @@
         <w:pStyle w:val="Prrafodelista"/>
         <w:numPr>
           <w:ilvl w:val="0"/>
-          <w:numId w:val="9"/>
-        </w:numPr>
-        <w:rPr>
-          <w:rFonts w:ascii="Arial" w:hAnsi="Arial" w:cs="Arial"/>
-          <w:b/>
-          <w:sz w:val="24"/>
-          <w:szCs w:val="24"/>
-          <w:lang w:val="en-US"/>
-        </w:rPr>
-      </w:pPr>
-      <w:proofErr w:type="spellStart"/>
-      <w:r>
-        <w:rPr>
-          <w:rFonts w:ascii="Arial" w:hAnsi="Arial" w:cs="Arial"/>
-          <w:b/>
-          <w:sz w:val="24"/>
-          <w:szCs w:val="24"/>
-          <w:lang w:val="en-US"/>
-        </w:rPr>
-        <w:t>IdDniType</w:t>
-      </w:r>
-      <w:proofErr w:type="spellEnd"/>
-      <w:r>
-        <w:rPr>
-          <w:rFonts w:ascii="Arial" w:hAnsi="Arial" w:cs="Arial"/>
-          <w:b/>
-          <w:sz w:val="24"/>
-          <w:szCs w:val="24"/>
-          <w:lang w:val="en-US"/>
-        </w:rPr>
-        <w:t>.</w:t>
-      </w:r>
-    </w:p>
-    <w:p>
-      <w:pPr>
-        <w:pStyle w:val="Prrafodelista"/>
-        <w:numPr>
-          <w:ilvl w:val="0"/>
-          <w:numId w:val="9"/>
-        </w:numPr>
-        <w:rPr>
-          <w:rFonts w:ascii="Arial" w:hAnsi="Arial" w:cs="Arial"/>
-          <w:b/>
-          <w:sz w:val="24"/>
-          <w:szCs w:val="24"/>
-          <w:lang w:val="en-US"/>
-        </w:rPr>
-      </w:pPr>
-      <w:proofErr w:type="gramStart"/>
-      <w:r>
-        <w:rPr>
-          <w:rFonts w:ascii="Arial" w:hAnsi="Arial" w:cs="Arial"/>
-          <w:b/>
-          <w:sz w:val="24"/>
-          <w:szCs w:val="24"/>
-          <w:lang w:val="en-US"/>
-        </w:rPr>
-        <w:t>idSection</w:t>
-      </w:r>
-      <w:proofErr w:type="gramEnd"/>
-      <w:r>
-        <w:rPr>
-          <w:rFonts w:ascii="Arial" w:hAnsi="Arial" w:cs="Arial"/>
-          <w:b/>
-          <w:sz w:val="24"/>
-          <w:szCs w:val="24"/>
-          <w:lang w:val="en-US"/>
-        </w:rPr>
-        <w:t>.</w:t>
-      </w:r>
-    </w:p>
-    <w:p>
-      <w:pPr>
-        <w:pStyle w:val="Prrafodelista"/>
-        <w:numPr>
-          <w:ilvl w:val="0"/>
-          <w:numId w:val="9"/>
-        </w:numPr>
-        <w:rPr>
-          <w:rFonts w:ascii="Arial" w:hAnsi="Arial" w:cs="Arial"/>
-          <w:b/>
-          <w:sz w:val="24"/>
-          <w:szCs w:val="24"/>
-          <w:lang w:val="en-US"/>
-        </w:rPr>
-      </w:pPr>
-      <w:proofErr w:type="gramStart"/>
-      <w:r>
-        <w:rPr>
-          <w:rFonts w:ascii="Arial" w:hAnsi="Arial" w:cs="Arial"/>
-          <w:b/>
-          <w:sz w:val="24"/>
-          <w:szCs w:val="24"/>
-          <w:lang w:val="en-US"/>
-        </w:rPr>
-        <w:t>idGrade</w:t>
-      </w:r>
-      <w:proofErr w:type="gramEnd"/>
-      <w:r>
-        <w:rPr>
-          <w:rFonts w:ascii="Arial" w:hAnsi="Arial" w:cs="Arial"/>
-          <w:b/>
-          <w:sz w:val="24"/>
-          <w:szCs w:val="24"/>
-          <w:lang w:val="en-US"/>
-        </w:rPr>
-        <w:t>.</w:t>
-      </w:r>
-    </w:p>
-    <w:p>
-      <w:pPr>
-        <w:pStyle w:val="Prrafodelista"/>
-        <w:numPr>
-          <w:ilvl w:val="0"/>
-          <w:numId w:val="9"/>
+          <w:numId w:val="10"/>
+        </w:numPr>
+        <w:rPr>
+          <w:rFonts w:ascii="Arial" w:hAnsi="Arial" w:cs="Arial"/>
+          <w:b/>
+          <w:sz w:val="24"/>
+          <w:szCs w:val="24"/>
+          <w:lang w:val="en-US"/>
+        </w:rPr>
+      </w:pPr>
+      <w:r>
+        <w:rPr>
+          <w:rFonts w:ascii="Arial" w:hAnsi="Arial" w:cs="Arial"/>
+          <w:b/>
+          <w:sz w:val="24"/>
+          <w:szCs w:val="24"/>
+          <w:lang w:val="en-US"/>
+        </w:rPr>
+        <w:t>Letter (varchar 1).</w:t>
+      </w:r>
+    </w:p>
+    <w:p>
+      <w:pPr>
+        <w:rPr>
+          <w:rFonts w:ascii="Arial" w:hAnsi="Arial" w:cs="Arial"/>
+          <w:b/>
+          <w:sz w:val="24"/>
+          <w:szCs w:val="24"/>
+          <w:lang w:val="en-US"/>
+        </w:rPr>
+      </w:pPr>
+    </w:p>
+    <w:p>
+      <w:pPr>
+        <w:rPr>
+          <w:rFonts w:ascii="Arial" w:hAnsi="Arial" w:cs="Arial"/>
+          <w:b/>
+          <w:sz w:val="24"/>
+          <w:szCs w:val="24"/>
+          <w:lang w:val="en-US"/>
+        </w:rPr>
+      </w:pPr>
+    </w:p>
+    <w:p>
+      <w:pPr>
+        <w:rPr>
+          <w:rFonts w:ascii="Arial" w:hAnsi="Arial" w:cs="Arial"/>
+          <w:b/>
+          <w:sz w:val="24"/>
+          <w:szCs w:val="24"/>
+          <w:lang w:val="en-US"/>
+        </w:rPr>
+      </w:pPr>
+      <w:r>
+        <w:rPr>
+          <w:rFonts w:ascii="Arial" w:hAnsi="Arial" w:cs="Arial"/>
+          <w:b/>
+          <w:sz w:val="24"/>
+          <w:szCs w:val="24"/>
+          <w:lang w:val="en-US"/>
+        </w:rPr>
+        <w:lastRenderedPageBreak/>
+        <w:t>Table N°11: grades.</w:t>
+      </w:r>
+    </w:p>
+    <w:p>
+      <w:pPr>
+        <w:rPr>
+          <w:rFonts w:ascii="Arial" w:hAnsi="Arial" w:cs="Arial"/>
+          <w:sz w:val="24"/>
+          <w:szCs w:val="24"/>
+          <w:lang w:val="en-US"/>
+        </w:rPr>
+      </w:pPr>
+      <w:r>
+        <w:rPr>
+          <w:rFonts w:ascii="Arial" w:hAnsi="Arial" w:cs="Arial"/>
+          <w:sz w:val="24"/>
+          <w:szCs w:val="24"/>
+          <w:lang w:val="en-US"/>
+        </w:rPr>
+        <w:t>The grades students can enroll in.</w:t>
+      </w:r>
+    </w:p>
+    <w:p>
+      <w:pPr>
+        <w:rPr>
+          <w:rFonts w:ascii="Arial" w:hAnsi="Arial" w:cs="Arial"/>
+          <w:b/>
+          <w:sz w:val="24"/>
+          <w:szCs w:val="24"/>
+          <w:lang w:val="en-US"/>
+        </w:rPr>
+      </w:pPr>
+      <w:r>
+        <w:rPr>
+          <w:rFonts w:ascii="Arial" w:hAnsi="Arial" w:cs="Arial"/>
+          <w:b/>
+          <w:sz w:val="24"/>
+          <w:szCs w:val="24"/>
+          <w:lang w:val="en-US"/>
+        </w:rPr>
+        <w:t>Properties:</w:t>
+      </w:r>
+    </w:p>
+    <w:p>
+      <w:pPr>
+        <w:pStyle w:val="Prrafodelista"/>
+        <w:numPr>
+          <w:ilvl w:val="0"/>
+          <w:numId w:val="11"/>
+        </w:numPr>
+        <w:rPr>
+          <w:rFonts w:ascii="Arial" w:hAnsi="Arial" w:cs="Arial"/>
+          <w:b/>
+          <w:sz w:val="24"/>
+          <w:szCs w:val="24"/>
+          <w:lang w:val="en-US"/>
+        </w:rPr>
+      </w:pPr>
+      <w:r>
+        <w:rPr>
+          <w:rFonts w:ascii="Arial" w:hAnsi="Arial" w:cs="Arial"/>
+          <w:b/>
+          <w:sz w:val="24"/>
+          <w:szCs w:val="24"/>
+          <w:lang w:val="en-US"/>
+        </w:rPr>
+        <w:t>idGrade.</w:t>
+      </w:r>
+    </w:p>
+    <w:p>
+      <w:pPr>
+        <w:pStyle w:val="Prrafodelista"/>
+        <w:numPr>
+          <w:ilvl w:val="0"/>
+          <w:numId w:val="11"/>
+        </w:numPr>
+        <w:rPr>
+          <w:rFonts w:ascii="Arial" w:hAnsi="Arial" w:cs="Arial"/>
+          <w:b/>
+          <w:sz w:val="24"/>
+          <w:szCs w:val="24"/>
+          <w:lang w:val="en-US"/>
+        </w:rPr>
+      </w:pPr>
+      <w:r>
+        <w:rPr>
+          <w:rFonts w:ascii="Arial" w:hAnsi="Arial" w:cs="Arial"/>
+          <w:b/>
+          <w:sz w:val="24"/>
+          <w:szCs w:val="24"/>
+          <w:lang w:val="en-US"/>
+        </w:rPr>
+        <w:t xml:space="preserve">scholarYear (varchar 45): </w:t>
+      </w:r>
+      <w:r>
+        <w:rPr>
+          <w:rFonts w:ascii="Arial" w:hAnsi="Arial" w:cs="Arial"/>
+          <w:sz w:val="24"/>
+          <w:szCs w:val="24"/>
+          <w:lang w:val="en-US"/>
+        </w:rPr>
+        <w:t>grade’s name.</w:t>
+      </w:r>
+    </w:p>
+    <w:p>
+      <w:pPr>
+        <w:pStyle w:val="Prrafodelista"/>
+        <w:numPr>
+          <w:ilvl w:val="0"/>
+          <w:numId w:val="11"/>
         </w:numPr>
         <w:rPr>
           <w:rFonts w:ascii="Arial" w:hAnsi="Arial" w:cs="Arial"/>
@@ -3951,123 +4141,321 @@
     </w:p>
     <w:p>
       <w:pPr>
-        <w:ind w:left="360"/>
-        <w:rPr>
-          <w:rFonts w:ascii="Arial" w:hAnsi="Arial" w:cs="Arial"/>
-          <w:b/>
-          <w:sz w:val="24"/>
-          <w:szCs w:val="24"/>
-          <w:lang w:val="en-US"/>
-        </w:rPr>
-      </w:pPr>
-    </w:p>
-    <w:p>
-      <w:pPr>
-        <w:ind w:left="360"/>
-        <w:rPr>
-          <w:rFonts w:ascii="Arial" w:hAnsi="Arial" w:cs="Arial"/>
-          <w:b/>
-          <w:sz w:val="24"/>
-          <w:szCs w:val="24"/>
-          <w:lang w:val="en-US"/>
-        </w:rPr>
-      </w:pPr>
-      <w:r>
-        <w:rPr>
-          <w:rFonts w:ascii="Arial" w:hAnsi="Arial" w:cs="Arial"/>
-          <w:b/>
-          <w:sz w:val="24"/>
-          <w:szCs w:val="24"/>
-          <w:lang w:val="en-US"/>
-        </w:rPr>
-        <w:t xml:space="preserve">Table N°10: </w:t>
-      </w:r>
-      <w:proofErr w:type="spellStart"/>
-      <w:r>
-        <w:rPr>
-          <w:rFonts w:ascii="Arial" w:hAnsi="Arial" w:cs="Arial"/>
-          <w:b/>
-          <w:sz w:val="24"/>
-          <w:szCs w:val="24"/>
-          <w:lang w:val="en-US"/>
-        </w:rPr>
-        <w:t>dnitype</w:t>
-      </w:r>
-      <w:proofErr w:type="spellEnd"/>
-    </w:p>
-    <w:p>
-      <w:pPr>
-        <w:ind w:left="360"/>
-        <w:rPr>
-          <w:rFonts w:ascii="Arial" w:hAnsi="Arial" w:cs="Arial"/>
-          <w:sz w:val="24"/>
-          <w:szCs w:val="24"/>
-          <w:lang w:val="en-US"/>
-        </w:rPr>
-      </w:pPr>
-      <w:r>
-        <w:rPr>
-          <w:rFonts w:ascii="Arial" w:hAnsi="Arial" w:cs="Arial"/>
-          <w:sz w:val="24"/>
-          <w:szCs w:val="24"/>
-          <w:lang w:val="en-US"/>
-        </w:rPr>
-        <w:lastRenderedPageBreak/>
-        <w:t xml:space="preserve">This table contains the possible suffixes of the </w:t>
-      </w:r>
-      <w:proofErr w:type="spellStart"/>
-      <w:r>
-        <w:rPr>
-          <w:rFonts w:ascii="Arial" w:hAnsi="Arial" w:cs="Arial"/>
-          <w:sz w:val="24"/>
-          <w:szCs w:val="24"/>
-          <w:lang w:val="en-US"/>
-        </w:rPr>
-        <w:t>dnis</w:t>
-      </w:r>
-      <w:proofErr w:type="spellEnd"/>
-      <w:r>
-        <w:rPr>
-          <w:rFonts w:ascii="Arial" w:hAnsi="Arial" w:cs="Arial"/>
-          <w:sz w:val="24"/>
-          <w:szCs w:val="24"/>
-          <w:lang w:val="en-US"/>
-        </w:rPr>
-        <w:t>.</w:t>
-      </w:r>
-    </w:p>
-    <w:p>
-      <w:pPr>
-        <w:ind w:left="360"/>
-        <w:rPr>
-          <w:rFonts w:ascii="Arial" w:hAnsi="Arial" w:cs="Arial"/>
-          <w:b/>
-          <w:sz w:val="24"/>
-          <w:szCs w:val="24"/>
-          <w:lang w:val="en-US"/>
-        </w:rPr>
-      </w:pPr>
-      <w:r>
-        <w:rPr>
-          <w:rFonts w:ascii="Arial" w:hAnsi="Arial" w:cs="Arial"/>
-          <w:b/>
-          <w:sz w:val="24"/>
-          <w:szCs w:val="24"/>
-          <w:lang w:val="en-US"/>
-        </w:rPr>
-        <w:t>Properties:</w:t>
-      </w:r>
-    </w:p>
-    <w:p>
-      <w:pPr>
-        <w:pStyle w:val="Prrafodelista"/>
-        <w:numPr>
-          <w:ilvl w:val="0"/>
-          <w:numId w:val="10"/>
-        </w:numPr>
-        <w:rPr>
-          <w:rFonts w:ascii="Arial" w:hAnsi="Arial" w:cs="Arial"/>
-          <w:b/>
+        <w:pStyle w:val="Prrafodelista"/>
+        <w:rPr>
+          <w:rFonts w:ascii="Arial" w:hAnsi="Arial" w:cs="Arial"/>
+          <w:sz w:val="24"/>
+          <w:szCs w:val="24"/>
+          <w:lang w:val="en-US"/>
+        </w:rPr>
+      </w:pPr>
+    </w:p>
+    <w:p>
+      <w:pPr>
+        <w:rPr>
+          <w:rFonts w:ascii="Arial" w:hAnsi="Arial" w:cs="Arial"/>
+          <w:b/>
+          <w:sz w:val="24"/>
+          <w:szCs w:val="24"/>
+          <w:lang w:val="en-US"/>
+        </w:rPr>
+      </w:pPr>
+      <w:r>
+        <w:rPr>
+          <w:rFonts w:ascii="Arial" w:hAnsi="Arial" w:cs="Arial"/>
+          <w:b/>
+          <w:sz w:val="24"/>
+          <w:szCs w:val="24"/>
+          <w:lang w:val="en-US"/>
+        </w:rPr>
+        <w:t>Table N°12: sections.</w:t>
+      </w:r>
+    </w:p>
+    <w:p>
+      <w:pPr>
+        <w:rPr>
+          <w:rFonts w:ascii="Arial" w:hAnsi="Arial" w:cs="Arial"/>
+          <w:sz w:val="24"/>
+          <w:szCs w:val="24"/>
+          <w:lang w:val="en-US"/>
+        </w:rPr>
+      </w:pPr>
+      <w:r>
+        <w:rPr>
+          <w:rFonts w:ascii="Arial" w:hAnsi="Arial" w:cs="Arial"/>
+          <w:sz w:val="24"/>
+          <w:szCs w:val="24"/>
+          <w:lang w:val="en-US"/>
+        </w:rPr>
+        <w:t>Each</w:t>
+      </w:r>
+      <w:r>
+        <w:rPr>
+          <w:rFonts w:ascii="Arial" w:hAnsi="Arial" w:cs="Arial"/>
+          <w:sz w:val="24"/>
+          <w:szCs w:val="24"/>
+          <w:lang w:val="en-US"/>
+        </w:rPr>
+        <w:t xml:space="preserve"> grade must have a least one section and it can have multiple ones. A section is a subdivision of a grade where students enroll in.</w:t>
+      </w:r>
+    </w:p>
+    <w:p>
+      <w:pPr>
+        <w:rPr>
+          <w:rFonts w:ascii="Arial" w:hAnsi="Arial" w:cs="Arial"/>
+          <w:b/>
+          <w:sz w:val="24"/>
+          <w:szCs w:val="24"/>
+          <w:lang w:val="en-US"/>
+        </w:rPr>
+      </w:pPr>
+      <w:r>
+        <w:rPr>
+          <w:rFonts w:ascii="Arial" w:hAnsi="Arial" w:cs="Arial"/>
+          <w:b/>
+          <w:sz w:val="24"/>
+          <w:szCs w:val="24"/>
+          <w:lang w:val="en-US"/>
+        </w:rPr>
+        <w:t xml:space="preserve">Properties: </w:t>
+      </w:r>
+    </w:p>
+    <w:p>
+      <w:pPr>
+        <w:pStyle w:val="Prrafodelista"/>
+        <w:numPr>
+          <w:ilvl w:val="0"/>
+          <w:numId w:val="12"/>
+        </w:numPr>
+        <w:rPr>
+          <w:rFonts w:ascii="Arial" w:hAnsi="Arial" w:cs="Arial"/>
+          <w:b/>
+          <w:sz w:val="24"/>
+          <w:szCs w:val="24"/>
+          <w:lang w:val="en-US"/>
+        </w:rPr>
+      </w:pPr>
+      <w:r>
+        <w:rPr>
+          <w:rFonts w:ascii="Arial" w:hAnsi="Arial" w:cs="Arial"/>
+          <w:b/>
+          <w:sz w:val="24"/>
+          <w:szCs w:val="24"/>
+          <w:lang w:val="en-US"/>
+        </w:rPr>
+        <w:t>idSection.</w:t>
+      </w:r>
+    </w:p>
+    <w:p>
+      <w:pPr>
+        <w:pStyle w:val="Prrafodelista"/>
+        <w:numPr>
+          <w:ilvl w:val="0"/>
+          <w:numId w:val="12"/>
+        </w:numPr>
+        <w:rPr>
+          <w:rFonts w:ascii="Arial" w:hAnsi="Arial" w:cs="Arial"/>
+          <w:b/>
+          <w:sz w:val="24"/>
+          <w:szCs w:val="24"/>
+          <w:lang w:val="en-US"/>
+        </w:rPr>
+      </w:pPr>
+      <w:r>
+        <w:rPr>
+          <w:rFonts w:ascii="Arial" w:hAnsi="Arial" w:cs="Arial"/>
+          <w:b/>
+          <w:sz w:val="24"/>
+          <w:szCs w:val="24"/>
+          <w:lang w:val="en-US"/>
+        </w:rPr>
+        <w:t xml:space="preserve">Section (varchar 45): </w:t>
+      </w:r>
+      <w:r>
+        <w:rPr>
+          <w:rFonts w:ascii="Arial" w:hAnsi="Arial" w:cs="Arial"/>
+          <w:sz w:val="24"/>
+          <w:szCs w:val="24"/>
+          <w:lang w:val="en-US"/>
+        </w:rPr>
+        <w:t>Section’s name or letter to identify it.</w:t>
+      </w:r>
+    </w:p>
+    <w:p>
+      <w:pPr>
+        <w:pStyle w:val="Prrafodelista"/>
+        <w:numPr>
+          <w:ilvl w:val="0"/>
+          <w:numId w:val="12"/>
+        </w:numPr>
+        <w:rPr>
+          <w:rFonts w:ascii="Arial" w:hAnsi="Arial" w:cs="Arial"/>
+          <w:b/>
+          <w:sz w:val="24"/>
+          <w:szCs w:val="24"/>
+          <w:lang w:val="en-US"/>
+        </w:rPr>
+      </w:pPr>
+      <w:r>
+        <w:rPr>
+          <w:rFonts w:ascii="Arial" w:hAnsi="Arial" w:cs="Arial"/>
+          <w:b/>
+          <w:sz w:val="24"/>
+          <w:szCs w:val="24"/>
+          <w:lang w:val="en-US"/>
+        </w:rPr>
+        <w:t>Capacity (int):</w:t>
+      </w:r>
+      <w:r>
+        <w:rPr>
+          <w:rFonts w:ascii="Arial" w:hAnsi="Arial" w:cs="Arial"/>
+          <w:sz w:val="24"/>
+          <w:szCs w:val="24"/>
+          <w:lang w:val="en-US"/>
+        </w:rPr>
+        <w:t xml:space="preserve"> the maximum amount of students that can enroll in the section.</w:t>
+      </w:r>
+    </w:p>
+    <w:p>
+      <w:pPr>
+        <w:pStyle w:val="Prrafodelista"/>
+        <w:numPr>
+          <w:ilvl w:val="0"/>
+          <w:numId w:val="12"/>
+        </w:numPr>
+        <w:rPr>
+          <w:rFonts w:ascii="Arial" w:hAnsi="Arial" w:cs="Arial"/>
+          <w:b/>
+          <w:sz w:val="24"/>
+          <w:szCs w:val="24"/>
+          <w:lang w:val="en-US"/>
+        </w:rPr>
+      </w:pPr>
+      <w:r>
+        <w:rPr>
+          <w:rFonts w:ascii="Arial" w:hAnsi="Arial" w:cs="Arial"/>
+          <w:b/>
+          <w:sz w:val="24"/>
+          <w:szCs w:val="24"/>
+          <w:lang w:val="en-US"/>
+        </w:rPr>
+        <w:t>idGrade:</w:t>
+      </w:r>
+      <w:r>
+        <w:rPr>
+          <w:rFonts w:ascii="Arial" w:hAnsi="Arial" w:cs="Arial"/>
+          <w:sz w:val="24"/>
+          <w:szCs w:val="24"/>
+          <w:lang w:val="en-US"/>
+        </w:rPr>
+        <w:t xml:space="preserve"> grade’s id the section belongs to.</w:t>
+      </w:r>
+    </w:p>
+    <w:p>
+      <w:pPr>
+        <w:pStyle w:val="Prrafodelista"/>
+        <w:numPr>
+          <w:ilvl w:val="0"/>
+          <w:numId w:val="12"/>
+        </w:numPr>
+        <w:rPr>
+          <w:rFonts w:ascii="Arial" w:hAnsi="Arial" w:cs="Arial"/>
+          <w:b/>
+          <w:sz w:val="24"/>
+          <w:szCs w:val="24"/>
+          <w:lang w:val="en-US"/>
+        </w:rPr>
+      </w:pPr>
+      <w:r>
+        <w:rPr>
+          <w:rFonts w:ascii="Arial" w:hAnsi="Arial" w:cs="Arial"/>
+          <w:b/>
+          <w:sz w:val="24"/>
+          <w:szCs w:val="24"/>
+          <w:lang w:val="en-US"/>
+        </w:rPr>
+        <w:t>Deleted.</w:t>
+      </w:r>
+    </w:p>
+    <w:p>
+      <w:pPr>
+        <w:rPr>
+          <w:rFonts w:ascii="Arial" w:hAnsi="Arial" w:cs="Arial"/>
+          <w:b/>
+          <w:sz w:val="24"/>
+          <w:szCs w:val="24"/>
+          <w:lang w:val="en-US"/>
+        </w:rPr>
+      </w:pPr>
+      <w:r>
+        <w:rPr>
+          <w:rFonts w:ascii="Arial" w:hAnsi="Arial" w:cs="Arial"/>
+          <w:b/>
+          <w:sz w:val="24"/>
+          <w:szCs w:val="24"/>
+          <w:lang w:val="en-US"/>
+        </w:rPr>
+        <w:t>Table N°13: monthpayments.</w:t>
+      </w:r>
+    </w:p>
+    <w:p>
+      <w:pPr>
+        <w:rPr>
+          <w:rFonts w:ascii="Arial" w:hAnsi="Arial" w:cs="Arial"/>
+          <w:sz w:val="24"/>
+          <w:szCs w:val="24"/>
+          <w:lang w:val="en-US"/>
+        </w:rPr>
+      </w:pPr>
+      <w:r>
+        <w:rPr>
+          <w:rFonts w:ascii="Arial" w:hAnsi="Arial" w:cs="Arial"/>
+          <w:sz w:val="24"/>
+          <w:szCs w:val="24"/>
+          <w:lang w:val="en-US"/>
+        </w:rPr>
+        <w:t>When a student</w:t>
+      </w:r>
+      <w:r>
+        <w:rPr>
+          <w:rFonts w:ascii="Arial" w:hAnsi="Arial" w:cs="Arial"/>
+          <w:sz w:val="24"/>
+          <w:szCs w:val="24"/>
+          <w:lang w:val="en-US"/>
+        </w:rPr>
+        <w:t xml:space="preserve"> make a payment of a month the software creates a record of that month payment, this is for every month, a student may pay for multiple months at one but it will create a record for each one separately. The payment of a month may be partial or complete.</w:t>
+      </w:r>
+    </w:p>
+    <w:p>
+      <w:pPr>
+        <w:rPr>
+          <w:rFonts w:ascii="Arial" w:hAnsi="Arial" w:cs="Arial"/>
+          <w:b/>
+          <w:sz w:val="24"/>
+          <w:szCs w:val="24"/>
+          <w:lang w:val="en-US"/>
+        </w:rPr>
+      </w:pPr>
+      <w:r>
+        <w:rPr>
+          <w:rFonts w:ascii="Arial" w:hAnsi="Arial" w:cs="Arial"/>
+          <w:b/>
+          <w:sz w:val="24"/>
+          <w:szCs w:val="24"/>
+          <w:lang w:val="en-US"/>
+        </w:rPr>
+        <w:t xml:space="preserve">Properties: </w:t>
+      </w:r>
+    </w:p>
+    <w:p>
+      <w:pPr>
+        <w:pStyle w:val="Prrafodelista"/>
+        <w:numPr>
+          <w:ilvl w:val="0"/>
+          <w:numId w:val="13"/>
+        </w:numPr>
+        <w:rPr>
+          <w:rFonts w:ascii="Arial" w:hAnsi="Arial" w:cs="Arial"/>
           <w:sz w:val="24"/>
           <w:szCs w:val="24"/>
           <w:lang w:val="en-US"/>
@@ -4083,7 +4471,7 @@
           <w:szCs w:val="24"/>
           <w:lang w:val="en-US"/>
         </w:rPr>
-        <w:t>idDniType</w:t>
+        <w:t>idMonthPayment</w:t>
       </w:r>
       <w:proofErr w:type="spellEnd"/>
       <w:proofErr w:type="gramEnd"/>
@@ -4103,510 +4491,6 @@
         <w:pStyle w:val="Prrafodelista"/>
         <w:numPr>
           <w:ilvl w:val="0"/>
-          <w:numId w:val="10"/>
-        </w:numPr>
-        <w:rPr>
-          <w:rFonts w:ascii="Arial" w:hAnsi="Arial" w:cs="Arial"/>
-          <w:b/>
-          <w:sz w:val="24"/>
-          <w:szCs w:val="24"/>
-          <w:lang w:val="en-US"/>
-        </w:rPr>
-      </w:pPr>
-      <w:r>
-        <w:rPr>
-          <w:rFonts w:ascii="Arial" w:hAnsi="Arial" w:cs="Arial"/>
-          <w:b/>
-          <w:sz w:val="24"/>
-          <w:szCs w:val="24"/>
-          <w:lang w:val="en-US"/>
-        </w:rPr>
-        <w:t>Letter (varchar 1).</w:t>
-      </w:r>
-    </w:p>
-    <w:p>
-      <w:pPr>
-        <w:rPr>
-          <w:rFonts w:ascii="Arial" w:hAnsi="Arial" w:cs="Arial"/>
-          <w:b/>
-          <w:sz w:val="24"/>
-          <w:szCs w:val="24"/>
-          <w:lang w:val="en-US"/>
-        </w:rPr>
-      </w:pPr>
-    </w:p>
-    <w:p>
-      <w:pPr>
-        <w:rPr>
-          <w:rFonts w:ascii="Arial" w:hAnsi="Arial" w:cs="Arial"/>
-          <w:b/>
-          <w:sz w:val="24"/>
-          <w:szCs w:val="24"/>
-          <w:lang w:val="en-US"/>
-        </w:rPr>
-      </w:pPr>
-    </w:p>
-    <w:p>
-      <w:pPr>
-        <w:rPr>
-          <w:rFonts w:ascii="Arial" w:hAnsi="Arial" w:cs="Arial"/>
-          <w:b/>
-          <w:sz w:val="24"/>
-          <w:szCs w:val="24"/>
-          <w:lang w:val="en-US"/>
-        </w:rPr>
-      </w:pPr>
-      <w:r>
-        <w:rPr>
-          <w:rFonts w:ascii="Arial" w:hAnsi="Arial" w:cs="Arial"/>
-          <w:b/>
-          <w:sz w:val="24"/>
-          <w:szCs w:val="24"/>
-          <w:lang w:val="en-US"/>
-        </w:rPr>
-        <w:t>Table N°11: grades.</w:t>
-      </w:r>
-    </w:p>
-    <w:p>
-      <w:pPr>
-        <w:rPr>
-          <w:rFonts w:ascii="Arial" w:hAnsi="Arial" w:cs="Arial"/>
-          <w:sz w:val="24"/>
-          <w:szCs w:val="24"/>
-          <w:lang w:val="en-US"/>
-        </w:rPr>
-      </w:pPr>
-      <w:r>
-        <w:rPr>
-          <w:rFonts w:ascii="Arial" w:hAnsi="Arial" w:cs="Arial"/>
-          <w:sz w:val="24"/>
-          <w:szCs w:val="24"/>
-          <w:lang w:val="en-US"/>
-        </w:rPr>
-        <w:t>The grades students can enroll in.</w:t>
-      </w:r>
-    </w:p>
-    <w:p>
-      <w:pPr>
-        <w:rPr>
-          <w:rFonts w:ascii="Arial" w:hAnsi="Arial" w:cs="Arial"/>
-          <w:b/>
-          <w:sz w:val="24"/>
-          <w:szCs w:val="24"/>
-          <w:lang w:val="en-US"/>
-        </w:rPr>
-      </w:pPr>
-      <w:r>
-        <w:rPr>
-          <w:rFonts w:ascii="Arial" w:hAnsi="Arial" w:cs="Arial"/>
-          <w:b/>
-          <w:sz w:val="24"/>
-          <w:szCs w:val="24"/>
-          <w:lang w:val="en-US"/>
-        </w:rPr>
-        <w:t>Properties:</w:t>
-      </w:r>
-    </w:p>
-    <w:p>
-      <w:pPr>
-        <w:pStyle w:val="Prrafodelista"/>
-        <w:numPr>
-          <w:ilvl w:val="0"/>
-          <w:numId w:val="11"/>
-        </w:numPr>
-        <w:rPr>
-          <w:rFonts w:ascii="Arial" w:hAnsi="Arial" w:cs="Arial"/>
-          <w:b/>
-          <w:sz w:val="24"/>
-          <w:szCs w:val="24"/>
-          <w:lang w:val="en-US"/>
-        </w:rPr>
-      </w:pPr>
-      <w:r>
-        <w:rPr>
-          <w:rFonts w:ascii="Arial" w:hAnsi="Arial" w:cs="Arial"/>
-          <w:b/>
-          <w:sz w:val="24"/>
-          <w:szCs w:val="24"/>
-          <w:lang w:val="en-US"/>
-        </w:rPr>
-        <w:t>idGrade.</w:t>
-      </w:r>
-    </w:p>
-    <w:p>
-      <w:pPr>
-        <w:pStyle w:val="Prrafodelista"/>
-        <w:numPr>
-          <w:ilvl w:val="0"/>
-          <w:numId w:val="11"/>
-        </w:numPr>
-        <w:rPr>
-          <w:rFonts w:ascii="Arial" w:hAnsi="Arial" w:cs="Arial"/>
-          <w:b/>
-          <w:sz w:val="24"/>
-          <w:szCs w:val="24"/>
-          <w:lang w:val="en-US"/>
-        </w:rPr>
-      </w:pPr>
-      <w:r>
-        <w:rPr>
-          <w:rFonts w:ascii="Arial" w:hAnsi="Arial" w:cs="Arial"/>
-          <w:b/>
-          <w:sz w:val="24"/>
-          <w:szCs w:val="24"/>
-          <w:lang w:val="en-US"/>
-        </w:rPr>
-        <w:t xml:space="preserve">scholarYear (varchar 45): </w:t>
-      </w:r>
-      <w:r>
-        <w:rPr>
-          <w:rFonts w:ascii="Arial" w:hAnsi="Arial" w:cs="Arial"/>
-          <w:sz w:val="24"/>
-          <w:szCs w:val="24"/>
-          <w:lang w:val="en-US"/>
-        </w:rPr>
-        <w:t>grade’s name.</w:t>
-      </w:r>
-    </w:p>
-    <w:p>
-      <w:pPr>
-        <w:pStyle w:val="Prrafodelista"/>
-        <w:numPr>
-          <w:ilvl w:val="0"/>
-          <w:numId w:val="11"/>
-        </w:numPr>
-        <w:rPr>
-          <w:rFonts w:ascii="Arial" w:hAnsi="Arial" w:cs="Arial"/>
-          <w:b/>
-          <w:sz w:val="24"/>
-          <w:szCs w:val="24"/>
-          <w:lang w:val="en-US"/>
-        </w:rPr>
-      </w:pPr>
-      <w:r>
-        <w:rPr>
-          <w:rFonts w:ascii="Arial" w:hAnsi="Arial" w:cs="Arial"/>
-          <w:b/>
-          <w:sz w:val="24"/>
-          <w:szCs w:val="24"/>
-          <w:lang w:val="en-US"/>
-        </w:rPr>
-        <w:t>Deleted.</w:t>
-      </w:r>
-    </w:p>
-    <w:p>
-      <w:pPr>
-        <w:pStyle w:val="Prrafodelista"/>
-        <w:rPr>
-          <w:rFonts w:ascii="Arial" w:hAnsi="Arial" w:cs="Arial"/>
-          <w:sz w:val="24"/>
-          <w:szCs w:val="24"/>
-          <w:lang w:val="en-US"/>
-        </w:rPr>
-      </w:pPr>
-    </w:p>
-    <w:p>
-      <w:pPr>
-        <w:rPr>
-          <w:rFonts w:ascii="Arial" w:hAnsi="Arial" w:cs="Arial"/>
-          <w:b/>
-          <w:sz w:val="24"/>
-          <w:szCs w:val="24"/>
-          <w:lang w:val="en-US"/>
-        </w:rPr>
-      </w:pPr>
-      <w:r>
-        <w:rPr>
-          <w:rFonts w:ascii="Arial" w:hAnsi="Arial" w:cs="Arial"/>
-          <w:b/>
-          <w:sz w:val="24"/>
-          <w:szCs w:val="24"/>
-          <w:lang w:val="en-US"/>
-        </w:rPr>
-        <w:t>Table N°12: sections.</w:t>
-      </w:r>
-    </w:p>
-    <w:p>
-      <w:pPr>
-        <w:rPr>
-          <w:rFonts w:ascii="Arial" w:hAnsi="Arial" w:cs="Arial"/>
-          <w:sz w:val="24"/>
-          <w:szCs w:val="24"/>
-          <w:lang w:val="en-US"/>
-        </w:rPr>
-      </w:pPr>
-      <w:r>
-        <w:rPr>
-          <w:rFonts w:ascii="Arial" w:hAnsi="Arial" w:cs="Arial"/>
-          <w:sz w:val="24"/>
-          <w:szCs w:val="24"/>
-          <w:lang w:val="en-US"/>
-        </w:rPr>
-        <w:t>Each</w:t>
-      </w:r>
-      <w:r>
-        <w:rPr>
-          <w:rFonts w:ascii="Arial" w:hAnsi="Arial" w:cs="Arial"/>
-          <w:sz w:val="24"/>
-          <w:szCs w:val="24"/>
-          <w:lang w:val="en-US"/>
-        </w:rPr>
-        <w:t xml:space="preserve"> grade must have a least one section and it can have multiple ones. A section is a subdivision of a grade where students enroll in.</w:t>
-      </w:r>
-    </w:p>
-    <w:p>
-      <w:pPr>
-        <w:rPr>
-          <w:rFonts w:ascii="Arial" w:hAnsi="Arial" w:cs="Arial"/>
-          <w:b/>
-          <w:sz w:val="24"/>
-          <w:szCs w:val="24"/>
-          <w:lang w:val="en-US"/>
-        </w:rPr>
-      </w:pPr>
-      <w:r>
-        <w:rPr>
-          <w:rFonts w:ascii="Arial" w:hAnsi="Arial" w:cs="Arial"/>
-          <w:b/>
-          <w:sz w:val="24"/>
-          <w:szCs w:val="24"/>
-          <w:lang w:val="en-US"/>
-        </w:rPr>
-        <w:t xml:space="preserve">Properties: </w:t>
-      </w:r>
-    </w:p>
-    <w:p>
-      <w:pPr>
-        <w:pStyle w:val="Prrafodelista"/>
-        <w:numPr>
-          <w:ilvl w:val="0"/>
-          <w:numId w:val="12"/>
-        </w:numPr>
-        <w:rPr>
-          <w:rFonts w:ascii="Arial" w:hAnsi="Arial" w:cs="Arial"/>
-          <w:b/>
-          <w:sz w:val="24"/>
-          <w:szCs w:val="24"/>
-          <w:lang w:val="en-US"/>
-        </w:rPr>
-      </w:pPr>
-      <w:r>
-        <w:rPr>
-          <w:rFonts w:ascii="Arial" w:hAnsi="Arial" w:cs="Arial"/>
-          <w:b/>
-          <w:sz w:val="24"/>
-          <w:szCs w:val="24"/>
-          <w:lang w:val="en-US"/>
-        </w:rPr>
-        <w:t>idSection.</w:t>
-      </w:r>
-    </w:p>
-    <w:p>
-      <w:pPr>
-        <w:pStyle w:val="Prrafodelista"/>
-        <w:numPr>
-          <w:ilvl w:val="0"/>
-          <w:numId w:val="12"/>
-        </w:numPr>
-        <w:rPr>
-          <w:rFonts w:ascii="Arial" w:hAnsi="Arial" w:cs="Arial"/>
-          <w:b/>
-          <w:sz w:val="24"/>
-          <w:szCs w:val="24"/>
-          <w:lang w:val="en-US"/>
-        </w:rPr>
-      </w:pPr>
-      <w:r>
-        <w:rPr>
-          <w:rFonts w:ascii="Arial" w:hAnsi="Arial" w:cs="Arial"/>
-          <w:b/>
-          <w:sz w:val="24"/>
-          <w:szCs w:val="24"/>
-          <w:lang w:val="en-US"/>
-        </w:rPr>
-        <w:t xml:space="preserve">Section (varchar 45): </w:t>
-      </w:r>
-      <w:r>
-        <w:rPr>
-          <w:rFonts w:ascii="Arial" w:hAnsi="Arial" w:cs="Arial"/>
-          <w:sz w:val="24"/>
-          <w:szCs w:val="24"/>
-          <w:lang w:val="en-US"/>
-        </w:rPr>
-        <w:t>Section’s name or letter to identify it.</w:t>
-      </w:r>
-    </w:p>
-    <w:p>
-      <w:pPr>
-        <w:pStyle w:val="Prrafodelista"/>
-        <w:numPr>
-          <w:ilvl w:val="0"/>
-          <w:numId w:val="12"/>
-        </w:numPr>
-        <w:rPr>
-          <w:rFonts w:ascii="Arial" w:hAnsi="Arial" w:cs="Arial"/>
-          <w:b/>
-          <w:sz w:val="24"/>
-          <w:szCs w:val="24"/>
-          <w:lang w:val="en-US"/>
-        </w:rPr>
-      </w:pPr>
-      <w:r>
-        <w:rPr>
-          <w:rFonts w:ascii="Arial" w:hAnsi="Arial" w:cs="Arial"/>
-          <w:b/>
-          <w:sz w:val="24"/>
-          <w:szCs w:val="24"/>
-          <w:lang w:val="en-US"/>
-        </w:rPr>
-        <w:t>Capacity (int):</w:t>
-      </w:r>
-      <w:r>
-        <w:rPr>
-          <w:rFonts w:ascii="Arial" w:hAnsi="Arial" w:cs="Arial"/>
-          <w:sz w:val="24"/>
-          <w:szCs w:val="24"/>
-          <w:lang w:val="en-US"/>
-        </w:rPr>
-        <w:t xml:space="preserve"> the maximum amount of students that can enroll in the section.</w:t>
-      </w:r>
-    </w:p>
-    <w:p>
-      <w:pPr>
-        <w:pStyle w:val="Prrafodelista"/>
-        <w:numPr>
-          <w:ilvl w:val="0"/>
-          <w:numId w:val="12"/>
-        </w:numPr>
-        <w:rPr>
-          <w:rFonts w:ascii="Arial" w:hAnsi="Arial" w:cs="Arial"/>
-          <w:b/>
-          <w:sz w:val="24"/>
-          <w:szCs w:val="24"/>
-          <w:lang w:val="en-US"/>
-        </w:rPr>
-      </w:pPr>
-      <w:r>
-        <w:rPr>
-          <w:rFonts w:ascii="Arial" w:hAnsi="Arial" w:cs="Arial"/>
-          <w:b/>
-          <w:sz w:val="24"/>
-          <w:szCs w:val="24"/>
-          <w:lang w:val="en-US"/>
-        </w:rPr>
-        <w:t>idGrade:</w:t>
-      </w:r>
-      <w:r>
-        <w:rPr>
-          <w:rFonts w:ascii="Arial" w:hAnsi="Arial" w:cs="Arial"/>
-          <w:sz w:val="24"/>
-          <w:szCs w:val="24"/>
-          <w:lang w:val="en-US"/>
-        </w:rPr>
-        <w:t xml:space="preserve"> grade’s id the section belongs to.</w:t>
-      </w:r>
-    </w:p>
-    <w:p>
-      <w:pPr>
-        <w:pStyle w:val="Prrafodelista"/>
-        <w:numPr>
-          <w:ilvl w:val="0"/>
-          <w:numId w:val="12"/>
-        </w:numPr>
-        <w:rPr>
-          <w:rFonts w:ascii="Arial" w:hAnsi="Arial" w:cs="Arial"/>
-          <w:b/>
-          <w:sz w:val="24"/>
-          <w:szCs w:val="24"/>
-          <w:lang w:val="en-US"/>
-        </w:rPr>
-      </w:pPr>
-      <w:r>
-        <w:rPr>
-          <w:rFonts w:ascii="Arial" w:hAnsi="Arial" w:cs="Arial"/>
-          <w:b/>
-          <w:sz w:val="24"/>
-          <w:szCs w:val="24"/>
-          <w:lang w:val="en-US"/>
-        </w:rPr>
-        <w:t>Deleted.</w:t>
-      </w:r>
-    </w:p>
-    <w:p>
-      <w:pPr>
-        <w:rPr>
-          <w:rFonts w:ascii="Arial" w:hAnsi="Arial" w:cs="Arial"/>
-          <w:b/>
-          <w:sz w:val="24"/>
-          <w:szCs w:val="24"/>
-          <w:lang w:val="en-US"/>
-        </w:rPr>
-      </w:pPr>
-      <w:r>
-        <w:rPr>
-          <w:rFonts w:ascii="Arial" w:hAnsi="Arial" w:cs="Arial"/>
-          <w:b/>
-          <w:sz w:val="24"/>
-          <w:szCs w:val="24"/>
-          <w:lang w:val="en-US"/>
-        </w:rPr>
-        <w:t>Table N°13: monthpayments.</w:t>
-      </w:r>
-    </w:p>
-    <w:p>
-      <w:pPr>
-        <w:rPr>
-          <w:rFonts w:ascii="Arial" w:hAnsi="Arial" w:cs="Arial"/>
-          <w:sz w:val="24"/>
-          <w:szCs w:val="24"/>
-          <w:lang w:val="en-US"/>
-        </w:rPr>
-      </w:pPr>
-      <w:r>
-        <w:rPr>
-          <w:rFonts w:ascii="Arial" w:hAnsi="Arial" w:cs="Arial"/>
-          <w:sz w:val="24"/>
-          <w:szCs w:val="24"/>
-          <w:lang w:val="en-US"/>
-        </w:rPr>
-        <w:t>When a student</w:t>
-      </w:r>
-      <w:r>
-        <w:rPr>
-          <w:rFonts w:ascii="Arial" w:hAnsi="Arial" w:cs="Arial"/>
-          <w:sz w:val="24"/>
-          <w:szCs w:val="24"/>
-          <w:lang w:val="en-US"/>
-        </w:rPr>
-        <w:t xml:space="preserve"> make a payment of a month the software creates a record of that month payment, this is for every month, a student may pay for multiple months at one but it will create a record for each one separately. The payment of a month may be partial or complete.</w:t>
-      </w:r>
-    </w:p>
-    <w:p>
-      <w:pPr>
-        <w:rPr>
-          <w:rFonts w:ascii="Arial" w:hAnsi="Arial" w:cs="Arial"/>
-          <w:b/>
-          <w:sz w:val="24"/>
-          <w:szCs w:val="24"/>
-          <w:lang w:val="en-US"/>
-        </w:rPr>
-      </w:pPr>
-      <w:r>
-        <w:rPr>
-          <w:rFonts w:ascii="Arial" w:hAnsi="Arial" w:cs="Arial"/>
-          <w:b/>
-          <w:sz w:val="24"/>
-          <w:szCs w:val="24"/>
-          <w:lang w:val="en-US"/>
-        </w:rPr>
-        <w:t xml:space="preserve">Properties: </w:t>
-      </w:r>
-    </w:p>
-    <w:p>
-      <w:pPr>
-        <w:pStyle w:val="Prrafodelista"/>
-        <w:numPr>
-          <w:ilvl w:val="0"/>
           <w:numId w:val="13"/>
         </w:numPr>
         <w:rPr>
@@ -4626,7 +4510,7 @@
           <w:szCs w:val="24"/>
           <w:lang w:val="en-US"/>
         </w:rPr>
-        <w:t>idMonthPayment</w:t>
+        <w:t>idStudent</w:t>
       </w:r>
       <w:proofErr w:type="spellEnd"/>
       <w:proofErr w:type="gramEnd"/>
@@ -4665,7 +4549,7 @@
           <w:szCs w:val="24"/>
           <w:lang w:val="en-US"/>
         </w:rPr>
-        <w:t>idStudent</w:t>
+        <w:t>idRepresentative</w:t>
       </w:r>
       <w:proofErr w:type="spellEnd"/>
       <w:proofErr w:type="gramEnd"/>
@@ -4694,6 +4578,31 @@
           <w:lang w:val="en-US"/>
         </w:rPr>
       </w:pPr>
+      <w:r>
+        <w:rPr>
+          <w:rFonts w:ascii="Arial" w:hAnsi="Arial" w:cs="Arial"/>
+          <w:b/>
+          <w:sz w:val="24"/>
+          <w:szCs w:val="24"/>
+          <w:lang w:val="en-US"/>
+        </w:rPr>
+        <w:t>Date.</w:t>
+      </w:r>
+    </w:p>
+    <w:p>
+      <w:pPr>
+        <w:pStyle w:val="Prrafodelista"/>
+        <w:numPr>
+          <w:ilvl w:val="0"/>
+          <w:numId w:val="13"/>
+        </w:numPr>
+        <w:rPr>
+          <w:rFonts w:ascii="Arial" w:hAnsi="Arial" w:cs="Arial"/>
+          <w:sz w:val="24"/>
+          <w:szCs w:val="24"/>
+          <w:lang w:val="en-US"/>
+        </w:rPr>
+      </w:pPr>
       <w:proofErr w:type="spellStart"/>
       <w:proofErr w:type="gramStart"/>
       <w:r>
@@ -4704,7 +4613,7 @@
           <w:szCs w:val="24"/>
           <w:lang w:val="en-US"/>
         </w:rPr>
-        <w:t>idRepresentative</w:t>
+        <w:t>paidMonth</w:t>
       </w:r>
       <w:proofErr w:type="spellEnd"/>
       <w:proofErr w:type="gramEnd"/>
@@ -4716,32 +4625,16 @@
           <w:szCs w:val="24"/>
           <w:lang w:val="en-US"/>
         </w:rPr>
-        <w:t>.</w:t>
-      </w:r>
-    </w:p>
-    <w:p>
-      <w:pPr>
-        <w:pStyle w:val="Prrafodelista"/>
-        <w:numPr>
-          <w:ilvl w:val="0"/>
-          <w:numId w:val="13"/>
-        </w:numPr>
-        <w:rPr>
-          <w:rFonts w:ascii="Arial" w:hAnsi="Arial" w:cs="Arial"/>
-          <w:sz w:val="24"/>
-          <w:szCs w:val="24"/>
-          <w:lang w:val="en-US"/>
-        </w:rPr>
-      </w:pPr>
-      <w:r>
-        <w:rPr>
-          <w:rFonts w:ascii="Arial" w:hAnsi="Arial" w:cs="Arial"/>
-          <w:b/>
-          <w:sz w:val="24"/>
-          <w:szCs w:val="24"/>
-          <w:lang w:val="en-US"/>
-        </w:rPr>
-        <w:t>Date.</w:t>
+        <w:t xml:space="preserve"> (int): </w:t>
+      </w:r>
+      <w:r>
+        <w:rPr>
+          <w:rFonts w:ascii="Arial" w:hAnsi="Arial" w:cs="Arial"/>
+          <w:sz w:val="24"/>
+          <w:szCs w:val="24"/>
+          <w:lang w:val="en-US"/>
+        </w:rPr>
+        <w:t>The month that was paid.</w:t>
       </w:r>
     </w:p>
     <w:p>
@@ -4768,7 +4661,7 @@
           <w:szCs w:val="24"/>
           <w:lang w:val="en-US"/>
         </w:rPr>
-        <w:t>paidMonth</w:t>
+        <w:t>paidAt</w:t>
       </w:r>
       <w:proofErr w:type="spellEnd"/>
       <w:proofErr w:type="gramEnd"/>
@@ -4789,7 +4682,7 @@
           <w:szCs w:val="24"/>
           <w:lang w:val="en-US"/>
         </w:rPr>
-        <w:t>The month that was paid.</w:t>
+        <w:t>The month when it was paid.</w:t>
       </w:r>
     </w:p>
     <w:p>
@@ -4816,7 +4709,7 @@
           <w:szCs w:val="24"/>
           <w:lang w:val="en-US"/>
         </w:rPr>
-        <w:t>paidAt</w:t>
+        <w:t>paidAmount</w:t>
       </w:r>
       <w:proofErr w:type="spellEnd"/>
       <w:proofErr w:type="gramEnd"/>
@@ -4828,16 +4721,16 @@
           <w:szCs w:val="24"/>
           <w:lang w:val="en-US"/>
         </w:rPr>
-        <w:t xml:space="preserve"> (int): </w:t>
-      </w:r>
-      <w:r>
-        <w:rPr>
-          <w:rFonts w:ascii="Arial" w:hAnsi="Arial" w:cs="Arial"/>
-          <w:sz w:val="24"/>
-          <w:szCs w:val="24"/>
-          <w:lang w:val="en-US"/>
-        </w:rPr>
-        <w:t>The month when it was paid.</w:t>
+        <w:t xml:space="preserve"> (decimal 8, 2): </w:t>
+      </w:r>
+      <w:r>
+        <w:rPr>
+          <w:rFonts w:ascii="Arial" w:hAnsi="Arial" w:cs="Arial"/>
+          <w:sz w:val="24"/>
+          <w:szCs w:val="24"/>
+          <w:lang w:val="en-US"/>
+        </w:rPr>
+        <w:t>The amount of money that was paid.</w:t>
       </w:r>
     </w:p>
     <w:p>
@@ -4864,7 +4757,7 @@
           <w:szCs w:val="24"/>
           <w:lang w:val="en-US"/>
         </w:rPr>
-        <w:t>paidAmount</w:t>
+        <w:t>debthAmounth</w:t>
       </w:r>
       <w:proofErr w:type="spellEnd"/>
       <w:proofErr w:type="gramEnd"/>
@@ -4885,7 +4778,7 @@
           <w:szCs w:val="24"/>
           <w:lang w:val="en-US"/>
         </w:rPr>
-        <w:t>The amount of money that was paid.</w:t>
+        <w:t>The amount of money that must be paid.</w:t>
       </w:r>
     </w:p>
     <w:p>
@@ -4912,7 +4805,7 @@
           <w:szCs w:val="24"/>
           <w:lang w:val="en-US"/>
         </w:rPr>
-        <w:t>debthAmounth</w:t>
+        <w:t>prevAmount</w:t>
       </w:r>
       <w:proofErr w:type="spellEnd"/>
       <w:proofErr w:type="gramEnd"/>
@@ -4924,16 +4817,115 @@
           <w:szCs w:val="24"/>
           <w:lang w:val="en-US"/>
         </w:rPr>
-        <w:t xml:space="preserve"> (decimal 8, 2): </w:t>
-      </w:r>
-      <w:r>
-        <w:rPr>
-          <w:rFonts w:ascii="Arial" w:hAnsi="Arial" w:cs="Arial"/>
-          <w:sz w:val="24"/>
-          <w:szCs w:val="24"/>
-          <w:lang w:val="en-US"/>
-        </w:rPr>
-        <w:t>The amount of money that must be paid.</w:t>
+        <w:t xml:space="preserve"> (decimal 8,2):</w:t>
+      </w:r>
+      <w:r>
+        <w:rPr>
+          <w:rFonts w:ascii="Arial" w:hAnsi="Arial" w:cs="Arial"/>
+          <w:sz w:val="24"/>
+          <w:szCs w:val="24"/>
+          <w:lang w:val="en-US"/>
+        </w:rPr>
+        <w:t xml:space="preserve"> A month may be paid partially so when it is paid again the previous amount is saved here to subtract in acum to avoid wrong results.</w:t>
+      </w:r>
+    </w:p>
+    <w:p>
+      <w:pPr>
+        <w:pStyle w:val="Prrafodelista"/>
+        <w:numPr>
+          <w:ilvl w:val="0"/>
+          <w:numId w:val="13"/>
+        </w:numPr>
+        <w:rPr>
+          <w:rFonts w:ascii="Arial" w:hAnsi="Arial" w:cs="Arial"/>
+          <w:sz w:val="24"/>
+          <w:szCs w:val="24"/>
+          <w:lang w:val="en-US"/>
+        </w:rPr>
+      </w:pPr>
+      <w:proofErr w:type="spellStart"/>
+      <w:r>
+        <w:rPr>
+          <w:rFonts w:ascii="Arial" w:hAnsi="Arial" w:cs="Arial"/>
+          <w:b/>
+          <w:sz w:val="24"/>
+          <w:szCs w:val="24"/>
+          <w:lang w:val="en-US"/>
+        </w:rPr>
+        <w:t>Tranfers</w:t>
+      </w:r>
+      <w:proofErr w:type="spellEnd"/>
+      <w:r>
+        <w:rPr>
+          <w:rFonts w:ascii="Arial" w:hAnsi="Arial" w:cs="Arial"/>
+          <w:b/>
+          <w:sz w:val="24"/>
+          <w:szCs w:val="24"/>
+          <w:lang w:val="en-US"/>
+        </w:rPr>
+        <w:t>.</w:t>
+      </w:r>
+    </w:p>
+    <w:p>
+      <w:pPr>
+        <w:pStyle w:val="Prrafodelista"/>
+        <w:numPr>
+          <w:ilvl w:val="0"/>
+          <w:numId w:val="13"/>
+        </w:numPr>
+        <w:rPr>
+          <w:rFonts w:ascii="Arial" w:hAnsi="Arial" w:cs="Arial"/>
+          <w:sz w:val="24"/>
+          <w:szCs w:val="24"/>
+          <w:lang w:val="en-US"/>
+        </w:rPr>
+      </w:pPr>
+      <w:r>
+        <w:rPr>
+          <w:rFonts w:ascii="Arial" w:hAnsi="Arial" w:cs="Arial"/>
+          <w:b/>
+          <w:sz w:val="24"/>
+          <w:szCs w:val="24"/>
+          <w:lang w:val="en-US"/>
+        </w:rPr>
+        <w:t>Cash.</w:t>
+      </w:r>
+    </w:p>
+    <w:p>
+      <w:pPr>
+        <w:pStyle w:val="Prrafodelista"/>
+        <w:numPr>
+          <w:ilvl w:val="0"/>
+          <w:numId w:val="13"/>
+        </w:numPr>
+        <w:rPr>
+          <w:rFonts w:ascii="Arial" w:hAnsi="Arial" w:cs="Arial"/>
+          <w:sz w:val="24"/>
+          <w:szCs w:val="24"/>
+          <w:lang w:val="en-US"/>
+        </w:rPr>
+      </w:pPr>
+      <w:proofErr w:type="spellStart"/>
+      <w:r>
+        <w:rPr>
+          <w:rFonts w:ascii="Arial" w:hAnsi="Arial" w:cs="Arial"/>
+          <w:b/>
+          <w:sz w:val="24"/>
+          <w:szCs w:val="24"/>
+          <w:lang w:val="en-US"/>
+        </w:rPr>
+        <w:t>Dolars</w:t>
+      </w:r>
+      <w:proofErr w:type="spellEnd"/>
+      <w:r>
+        <w:rPr>
+          <w:rFonts w:ascii="Arial" w:hAnsi="Arial" w:cs="Arial"/>
+          <w:b/>
+          <w:sz w:val="24"/>
+          <w:szCs w:val="24"/>
+          <w:lang w:val="en-US"/>
+        </w:rPr>
+        <w:t>.</w:t>
       </w:r>
     </w:p>
     <w:p>
@@ -4960,8 +4952,7 @@
           <w:szCs w:val="24"/>
           <w:lang w:val="en-US"/>
         </w:rPr>
-        <w:lastRenderedPageBreak/>
-        <w:t>prevAmount</w:t>
+        <w:t>scolarYear</w:t>
       </w:r>
       <w:proofErr w:type="spellEnd"/>
       <w:proofErr w:type="gramEnd"/>
@@ -4973,47 +4964,123 @@
           <w:szCs w:val="24"/>
           <w:lang w:val="en-US"/>
         </w:rPr>
-        <w:t xml:space="preserve"> (decimal 8,2):</w:t>
-      </w:r>
-      <w:r>
-        <w:rPr>
-          <w:rFonts w:ascii="Arial" w:hAnsi="Arial" w:cs="Arial"/>
-          <w:sz w:val="24"/>
-          <w:szCs w:val="24"/>
-          <w:lang w:val="en-US"/>
-        </w:rPr>
-        <w:t xml:space="preserve"> A month may be paid partially so when it is paid again the previous amount is saved here to subtract in acum to avoid wrong results.</w:t>
-      </w:r>
-    </w:p>
-    <w:p>
-      <w:pPr>
-        <w:pStyle w:val="Prrafodelista"/>
-        <w:numPr>
-          <w:ilvl w:val="0"/>
-          <w:numId w:val="13"/>
-        </w:numPr>
-        <w:rPr>
-          <w:rFonts w:ascii="Arial" w:hAnsi="Arial" w:cs="Arial"/>
-          <w:sz w:val="24"/>
-          <w:szCs w:val="24"/>
-          <w:lang w:val="en-US"/>
-        </w:rPr>
-      </w:pPr>
+        <w:t xml:space="preserve"> </w:t>
+      </w:r>
+      <w:r>
+        <w:rPr>
+          <w:rFonts w:ascii="Arial" w:hAnsi="Arial" w:cs="Arial"/>
+          <w:b/>
+          <w:sz w:val="24"/>
+          <w:szCs w:val="24"/>
+          <w:lang w:val="en-US"/>
+        </w:rPr>
+        <w:t xml:space="preserve">(varchar 4): </w:t>
+      </w:r>
+      <w:r>
+        <w:rPr>
+          <w:rFonts w:ascii="Arial" w:hAnsi="Arial" w:cs="Arial"/>
+          <w:sz w:val="24"/>
+          <w:szCs w:val="24"/>
+          <w:lang w:val="en-US"/>
+        </w:rPr>
+        <w:t xml:space="preserve">The </w:t>
+      </w:r>
       <w:proofErr w:type="spellStart"/>
       <w:r>
         <w:rPr>
           <w:rFonts w:ascii="Arial" w:hAnsi="Arial" w:cs="Arial"/>
-          <w:b/>
-          <w:sz w:val="24"/>
-          <w:szCs w:val="24"/>
-          <w:lang w:val="en-US"/>
-        </w:rPr>
-        <w:t>Tranfers</w:t>
+          <w:sz w:val="24"/>
+          <w:szCs w:val="24"/>
+          <w:lang w:val="en-US"/>
+        </w:rPr>
+        <w:t>scolar</w:t>
       </w:r>
       <w:proofErr w:type="spellEnd"/>
       <w:r>
         <w:rPr>
           <w:rFonts w:ascii="Arial" w:hAnsi="Arial" w:cs="Arial"/>
+          <w:sz w:val="24"/>
+          <w:szCs w:val="24"/>
+          <w:lang w:val="en-US"/>
+        </w:rPr>
+        <w:t xml:space="preserve"> year when it was paid.</w:t>
+      </w:r>
+    </w:p>
+    <w:p>
+      <w:pPr>
+        <w:rPr>
+          <w:rFonts w:ascii="Arial" w:hAnsi="Arial" w:cs="Arial"/>
+          <w:sz w:val="24"/>
+          <w:szCs w:val="24"/>
+          <w:lang w:val="en-US"/>
+        </w:rPr>
+      </w:pPr>
+    </w:p>
+    <w:p>
+      <w:pPr>
+        <w:rPr>
+          <w:rFonts w:ascii="Arial" w:hAnsi="Arial" w:cs="Arial"/>
+          <w:sz w:val="24"/>
+          <w:szCs w:val="24"/>
+          <w:lang w:val="en-US"/>
+        </w:rPr>
+      </w:pPr>
+    </w:p>
+    <w:p>
+      <w:pPr>
+        <w:rPr>
+          <w:rFonts w:ascii="Arial" w:hAnsi="Arial" w:cs="Arial"/>
+          <w:sz w:val="24"/>
+          <w:szCs w:val="24"/>
+          <w:lang w:val="en-US"/>
+        </w:rPr>
+      </w:pPr>
+    </w:p>
+    <w:p>
+      <w:pPr>
+        <w:rPr>
+          <w:rFonts w:ascii="Arial" w:hAnsi="Arial" w:cs="Arial"/>
+          <w:sz w:val="24"/>
+          <w:szCs w:val="24"/>
+          <w:lang w:val="en-US"/>
+        </w:rPr>
+      </w:pPr>
+    </w:p>
+    <w:p>
+      <w:pPr>
+        <w:rPr>
+          <w:rFonts w:ascii="Arial" w:hAnsi="Arial" w:cs="Arial"/>
+          <w:b/>
+          <w:sz w:val="24"/>
+          <w:szCs w:val="24"/>
+          <w:lang w:val="en-US"/>
+        </w:rPr>
+      </w:pPr>
+      <w:r>
+        <w:rPr>
+          <w:rFonts w:ascii="Arial" w:hAnsi="Arial" w:cs="Arial"/>
+          <w:b/>
+          <w:sz w:val="24"/>
+          <w:szCs w:val="24"/>
+          <w:lang w:val="en-US"/>
+        </w:rPr>
+        <w:t xml:space="preserve">Table N°14: </w:t>
+      </w:r>
+      <w:proofErr w:type="spellStart"/>
+      <w:r>
+        <w:rPr>
+          <w:rFonts w:ascii="Arial" w:hAnsi="Arial" w:cs="Arial"/>
+          <w:b/>
+          <w:sz w:val="24"/>
+          <w:szCs w:val="24"/>
+          <w:lang w:val="en-US"/>
+        </w:rPr>
+        <w:t>globals</w:t>
+      </w:r>
+      <w:proofErr w:type="spellEnd"/>
+      <w:r>
+        <w:rPr>
+          <w:rFonts w:ascii="Arial" w:hAnsi="Arial" w:cs="Arial"/>
           <w:b/>
           <w:sz w:val="24"/>
           <w:szCs w:val="24"/>
@@ -5024,75 +5091,72 @@
     </w:p>
     <w:p>
       <w:pPr>
-        <w:pStyle w:val="Prrafodelista"/>
-        <w:numPr>
-          <w:ilvl w:val="0"/>
-          <w:numId w:val="13"/>
-        </w:numPr>
-        <w:rPr>
-          <w:rFonts w:ascii="Arial" w:hAnsi="Arial" w:cs="Arial"/>
-          <w:sz w:val="24"/>
-          <w:szCs w:val="24"/>
-          <w:lang w:val="en-US"/>
-        </w:rPr>
-      </w:pPr>
-      <w:r>
-        <w:rPr>
-          <w:rFonts w:ascii="Arial" w:hAnsi="Arial" w:cs="Arial"/>
-          <w:b/>
-          <w:sz w:val="24"/>
-          <w:szCs w:val="24"/>
-          <w:lang w:val="en-US"/>
-        </w:rPr>
-        <w:t>Cash.</w:t>
-      </w:r>
-    </w:p>
-    <w:p>
-      <w:pPr>
-        <w:pStyle w:val="Prrafodelista"/>
-        <w:numPr>
-          <w:ilvl w:val="0"/>
-          <w:numId w:val="13"/>
-        </w:numPr>
-        <w:rPr>
-          <w:rFonts w:ascii="Arial" w:hAnsi="Arial" w:cs="Arial"/>
-          <w:sz w:val="24"/>
-          <w:szCs w:val="24"/>
-          <w:lang w:val="en-US"/>
-        </w:rPr>
-      </w:pPr>
-      <w:proofErr w:type="spellStart"/>
-      <w:r>
-        <w:rPr>
-          <w:rFonts w:ascii="Arial" w:hAnsi="Arial" w:cs="Arial"/>
-          <w:b/>
-          <w:sz w:val="24"/>
-          <w:szCs w:val="24"/>
-          <w:lang w:val="en-US"/>
-        </w:rPr>
-        <w:t>Dolars</w:t>
-      </w:r>
-      <w:proofErr w:type="spellEnd"/>
-      <w:r>
-        <w:rPr>
-          <w:rFonts w:ascii="Arial" w:hAnsi="Arial" w:cs="Arial"/>
-          <w:b/>
-          <w:sz w:val="24"/>
-          <w:szCs w:val="24"/>
-          <w:lang w:val="en-US"/>
-        </w:rPr>
-        <w:t>.</w:t>
-      </w:r>
-    </w:p>
-    <w:p>
-      <w:pPr>
-        <w:pStyle w:val="Prrafodelista"/>
-        <w:numPr>
-          <w:ilvl w:val="0"/>
-          <w:numId w:val="13"/>
-        </w:numPr>
-        <w:rPr>
-          <w:rFonts w:ascii="Arial" w:hAnsi="Arial" w:cs="Arial"/>
+        <w:rPr>
+          <w:rFonts w:ascii="Arial" w:hAnsi="Arial" w:cs="Arial"/>
+          <w:sz w:val="24"/>
+          <w:szCs w:val="24"/>
+          <w:lang w:val="en-US"/>
+        </w:rPr>
+      </w:pPr>
+      <w:r>
+        <w:rPr>
+          <w:rFonts w:ascii="Arial" w:hAnsi="Arial" w:cs="Arial"/>
+          <w:sz w:val="24"/>
+          <w:szCs w:val="24"/>
+          <w:lang w:val="en-US"/>
+        </w:rPr>
+        <w:t xml:space="preserve">One row table that contains general data to the </w:t>
+      </w:r>
+      <w:r>
+        <w:rPr>
+          <w:rFonts w:ascii="Arial" w:hAnsi="Arial" w:cs="Arial"/>
+          <w:sz w:val="24"/>
+          <w:szCs w:val="24"/>
+          <w:lang w:val="en-US"/>
+        </w:rPr>
+        <w:t>functionality</w:t>
+      </w:r>
+      <w:r>
+        <w:rPr>
+          <w:rFonts w:ascii="Arial" w:hAnsi="Arial" w:cs="Arial"/>
+          <w:sz w:val="24"/>
+          <w:szCs w:val="24"/>
+          <w:lang w:val="en-US"/>
+        </w:rPr>
+        <w:t xml:space="preserve"> of the system.</w:t>
+      </w:r>
+    </w:p>
+    <w:p>
+      <w:pPr>
+        <w:rPr>
+          <w:rFonts w:ascii="Arial" w:hAnsi="Arial" w:cs="Arial"/>
+          <w:b/>
+          <w:sz w:val="24"/>
+          <w:szCs w:val="24"/>
+          <w:lang w:val="en-US"/>
+        </w:rPr>
+      </w:pPr>
+      <w:r>
+        <w:rPr>
+          <w:rFonts w:ascii="Arial" w:hAnsi="Arial" w:cs="Arial"/>
+          <w:b/>
+          <w:sz w:val="24"/>
+          <w:szCs w:val="24"/>
+          <w:lang w:val="en-US"/>
+        </w:rPr>
+        <w:t>Properties:</w:t>
+      </w:r>
+    </w:p>
+    <w:p>
+      <w:pPr>
+        <w:pStyle w:val="Prrafodelista"/>
+        <w:numPr>
+          <w:ilvl w:val="0"/>
+          <w:numId w:val="14"/>
+        </w:numPr>
+        <w:rPr>
+          <w:rFonts w:ascii="Arial" w:hAnsi="Arial" w:cs="Arial"/>
+          <w:b/>
           <w:sz w:val="24"/>
           <w:szCs w:val="24"/>
           <w:lang w:val="en-US"/>
@@ -5108,7 +5172,7 @@
           <w:szCs w:val="24"/>
           <w:lang w:val="en-US"/>
         </w:rPr>
-        <w:t>scolarYear</w:t>
+        <w:t>idGlobal</w:t>
       </w:r>
       <w:proofErr w:type="spellEnd"/>
       <w:proofErr w:type="gramEnd"/>
@@ -5120,189 +5184,7 @@
           <w:szCs w:val="24"/>
           <w:lang w:val="en-US"/>
         </w:rPr>
-        <w:t xml:space="preserve"> </w:t>
-      </w:r>
-      <w:r>
-        <w:rPr>
-          <w:rFonts w:ascii="Arial" w:hAnsi="Arial" w:cs="Arial"/>
-          <w:b/>
-          <w:sz w:val="24"/>
-          <w:szCs w:val="24"/>
-          <w:lang w:val="en-US"/>
-        </w:rPr>
-        <w:t xml:space="preserve">(varchar 4): </w:t>
-      </w:r>
-      <w:r>
-        <w:rPr>
-          <w:rFonts w:ascii="Arial" w:hAnsi="Arial" w:cs="Arial"/>
-          <w:sz w:val="24"/>
-          <w:szCs w:val="24"/>
-          <w:lang w:val="en-US"/>
-        </w:rPr>
-        <w:t xml:space="preserve">The </w:t>
-      </w:r>
-      <w:proofErr w:type="spellStart"/>
-      <w:r>
-        <w:rPr>
-          <w:rFonts w:ascii="Arial" w:hAnsi="Arial" w:cs="Arial"/>
-          <w:sz w:val="24"/>
-          <w:szCs w:val="24"/>
-          <w:lang w:val="en-US"/>
-        </w:rPr>
-        <w:t>scolar</w:t>
-      </w:r>
-      <w:proofErr w:type="spellEnd"/>
-      <w:r>
-        <w:rPr>
-          <w:rFonts w:ascii="Arial" w:hAnsi="Arial" w:cs="Arial"/>
-          <w:sz w:val="24"/>
-          <w:szCs w:val="24"/>
-          <w:lang w:val="en-US"/>
-        </w:rPr>
-        <w:t xml:space="preserve"> year when it was paid.</w:t>
-      </w:r>
-    </w:p>
-    <w:p>
-      <w:pPr>
-        <w:rPr>
-          <w:rFonts w:ascii="Arial" w:hAnsi="Arial" w:cs="Arial"/>
-          <w:sz w:val="24"/>
-          <w:szCs w:val="24"/>
-          <w:lang w:val="en-US"/>
-        </w:rPr>
-      </w:pPr>
-    </w:p>
-    <w:p>
-      <w:pPr>
-        <w:rPr>
-          <w:rFonts w:ascii="Arial" w:hAnsi="Arial" w:cs="Arial"/>
-          <w:sz w:val="24"/>
-          <w:szCs w:val="24"/>
-          <w:lang w:val="en-US"/>
-        </w:rPr>
-      </w:pPr>
-      <w:bookmarkStart w:id="0" w:name="_GoBack"/>
-      <w:bookmarkEnd w:id="0"/>
-    </w:p>
-    <w:p>
-      <w:pPr>
-        <w:rPr>
-          <w:rFonts w:ascii="Arial" w:hAnsi="Arial" w:cs="Arial"/>
-          <w:sz w:val="24"/>
-          <w:szCs w:val="24"/>
-          <w:lang w:val="en-US"/>
-        </w:rPr>
-      </w:pPr>
-    </w:p>
-    <w:p>
-      <w:pPr>
-        <w:rPr>
-          <w:rFonts w:ascii="Arial" w:hAnsi="Arial" w:cs="Arial"/>
-          <w:sz w:val="24"/>
-          <w:szCs w:val="24"/>
-          <w:lang w:val="en-US"/>
-        </w:rPr>
-      </w:pPr>
-    </w:p>
-    <w:p>
-      <w:pPr>
-        <w:rPr>
-          <w:rFonts w:ascii="Arial" w:hAnsi="Arial" w:cs="Arial"/>
-          <w:b/>
-          <w:sz w:val="24"/>
-          <w:szCs w:val="24"/>
-          <w:lang w:val="en-US"/>
-        </w:rPr>
-      </w:pPr>
-      <w:r>
-        <w:rPr>
-          <w:rFonts w:ascii="Arial" w:hAnsi="Arial" w:cs="Arial"/>
-          <w:b/>
-          <w:sz w:val="24"/>
-          <w:szCs w:val="24"/>
-          <w:lang w:val="en-US"/>
-        </w:rPr>
-        <w:t xml:space="preserve">Table N°14: </w:t>
-      </w:r>
-      <w:proofErr w:type="spellStart"/>
-      <w:r>
-        <w:rPr>
-          <w:rFonts w:ascii="Arial" w:hAnsi="Arial" w:cs="Arial"/>
-          <w:b/>
-          <w:sz w:val="24"/>
-          <w:szCs w:val="24"/>
-          <w:lang w:val="en-US"/>
-        </w:rPr>
-        <w:t>globals</w:t>
-      </w:r>
-      <w:proofErr w:type="spellEnd"/>
-      <w:r>
-        <w:rPr>
-          <w:rFonts w:ascii="Arial" w:hAnsi="Arial" w:cs="Arial"/>
-          <w:b/>
-          <w:sz w:val="24"/>
-          <w:szCs w:val="24"/>
-          <w:lang w:val="en-US"/>
-        </w:rPr>
         <w:t>.</w:t>
-      </w:r>
-    </w:p>
-    <w:p>
-      <w:pPr>
-        <w:rPr>
-          <w:rFonts w:ascii="Arial" w:hAnsi="Arial" w:cs="Arial"/>
-          <w:sz w:val="24"/>
-          <w:szCs w:val="24"/>
-          <w:lang w:val="en-US"/>
-        </w:rPr>
-      </w:pPr>
-      <w:r>
-        <w:rPr>
-          <w:rFonts w:ascii="Arial" w:hAnsi="Arial" w:cs="Arial"/>
-          <w:sz w:val="24"/>
-          <w:szCs w:val="24"/>
-          <w:lang w:val="en-US"/>
-        </w:rPr>
-        <w:t xml:space="preserve">One row table that contains general data to the </w:t>
-      </w:r>
-      <w:r>
-        <w:rPr>
-          <w:rFonts w:ascii="Arial" w:hAnsi="Arial" w:cs="Arial"/>
-          <w:sz w:val="24"/>
-          <w:szCs w:val="24"/>
-          <w:lang w:val="en-US"/>
-        </w:rPr>
-        <w:t>functionality</w:t>
-      </w:r>
-      <w:r>
-        <w:rPr>
-          <w:rFonts w:ascii="Arial" w:hAnsi="Arial" w:cs="Arial"/>
-          <w:sz w:val="24"/>
-          <w:szCs w:val="24"/>
-          <w:lang w:val="en-US"/>
-        </w:rPr>
-        <w:t xml:space="preserve"> of the system.</w:t>
-      </w:r>
-    </w:p>
-    <w:p>
-      <w:pPr>
-        <w:rPr>
-          <w:rFonts w:ascii="Arial" w:hAnsi="Arial" w:cs="Arial"/>
-          <w:b/>
-          <w:sz w:val="24"/>
-          <w:szCs w:val="24"/>
-          <w:lang w:val="en-US"/>
-        </w:rPr>
-      </w:pPr>
-      <w:r>
-        <w:rPr>
-          <w:rFonts w:ascii="Arial" w:hAnsi="Arial" w:cs="Arial"/>
-          <w:b/>
-          <w:sz w:val="24"/>
-          <w:szCs w:val="24"/>
-          <w:lang w:val="en-US"/>
-        </w:rPr>
-        <w:t>Properties:</w:t>
       </w:r>
     </w:p>
     <w:p>
@@ -5330,7 +5212,7 @@
           <w:szCs w:val="24"/>
           <w:lang w:val="en-US"/>
         </w:rPr>
-        <w:t>idGlobal</w:t>
+        <w:t>currentMonth</w:t>
       </w:r>
       <w:proofErr w:type="spellEnd"/>
       <w:proofErr w:type="gramEnd"/>
@@ -5342,7 +5224,16 @@
           <w:szCs w:val="24"/>
           <w:lang w:val="en-US"/>
         </w:rPr>
-        <w:t>.</w:t>
+        <w:t xml:space="preserve">: </w:t>
+      </w:r>
+      <w:r>
+        <w:rPr>
+          <w:rFonts w:ascii="Arial" w:hAnsi="Arial" w:cs="Arial"/>
+          <w:sz w:val="24"/>
+          <w:szCs w:val="24"/>
+          <w:lang w:val="en-US"/>
+        </w:rPr>
+        <w:t>current month that must be paid for the students.</w:t>
       </w:r>
     </w:p>
     <w:p>
@@ -5370,7 +5261,7 @@
           <w:szCs w:val="24"/>
           <w:lang w:val="en-US"/>
         </w:rPr>
-        <w:t>currentMonth</w:t>
+        <w:t>currentYear</w:t>
       </w:r>
       <w:proofErr w:type="spellEnd"/>
       <w:proofErr w:type="gramEnd"/>
@@ -5391,15 +5282,86 @@
           <w:szCs w:val="24"/>
           <w:lang w:val="en-US"/>
         </w:rPr>
-        <w:t>current month that must be paid for the students.</w:t>
-      </w:r>
-    </w:p>
-    <w:p>
-      <w:pPr>
-        <w:pStyle w:val="Prrafodelista"/>
-        <w:numPr>
-          <w:ilvl w:val="0"/>
-          <w:numId w:val="14"/>
+        <w:t>current scholar year.</w:t>
+      </w:r>
+    </w:p>
+    <w:p>
+      <w:pPr>
+        <w:rPr>
+          <w:rFonts w:ascii="Arial" w:hAnsi="Arial" w:cs="Arial"/>
+          <w:sz w:val="24"/>
+          <w:szCs w:val="24"/>
+          <w:lang w:val="en-US"/>
+        </w:rPr>
+      </w:pPr>
+    </w:p>
+    <w:p>
+      <w:pPr>
+        <w:rPr>
+          <w:rFonts w:ascii="Arial" w:hAnsi="Arial" w:cs="Arial"/>
+          <w:b/>
+          <w:sz w:val="24"/>
+          <w:szCs w:val="24"/>
+          <w:lang w:val="en-US"/>
+        </w:rPr>
+      </w:pPr>
+      <w:r>
+        <w:rPr>
+          <w:rFonts w:ascii="Arial" w:hAnsi="Arial" w:cs="Arial"/>
+          <w:b/>
+          <w:sz w:val="24"/>
+          <w:szCs w:val="24"/>
+          <w:lang w:val="en-US"/>
+        </w:rPr>
+        <w:t>Table N°15: users.</w:t>
+      </w:r>
+    </w:p>
+    <w:p>
+      <w:pPr>
+        <w:rPr>
+          <w:rFonts w:ascii="Arial" w:hAnsi="Arial" w:cs="Arial"/>
+          <w:sz w:val="24"/>
+          <w:szCs w:val="24"/>
+          <w:lang w:val="en-US"/>
+        </w:rPr>
+      </w:pPr>
+      <w:r>
+        <w:rPr>
+          <w:rFonts w:ascii="Arial" w:hAnsi="Arial" w:cs="Arial"/>
+          <w:sz w:val="24"/>
+          <w:szCs w:val="24"/>
+          <w:lang w:val="en-US"/>
+        </w:rPr>
+        <w:t>The list of users that can enter to the system.</w:t>
+      </w:r>
+    </w:p>
+    <w:p>
+      <w:pPr>
+        <w:rPr>
+          <w:rFonts w:ascii="Arial" w:hAnsi="Arial" w:cs="Arial"/>
+          <w:b/>
+          <w:sz w:val="24"/>
+          <w:szCs w:val="24"/>
+          <w:lang w:val="en-US"/>
+        </w:rPr>
+      </w:pPr>
+      <w:r>
+        <w:rPr>
+          <w:rFonts w:ascii="Arial" w:hAnsi="Arial" w:cs="Arial"/>
+          <w:b/>
+          <w:sz w:val="24"/>
+          <w:szCs w:val="24"/>
+          <w:lang w:val="en-US"/>
+        </w:rPr>
+        <w:t xml:space="preserve">Properties: </w:t>
+      </w:r>
+    </w:p>
+    <w:p>
+      <w:pPr>
+        <w:pStyle w:val="Prrafodelista"/>
+        <w:numPr>
+          <w:ilvl w:val="0"/>
+          <w:numId w:val="15"/>
         </w:numPr>
         <w:rPr>
           <w:rFonts w:ascii="Arial" w:hAnsi="Arial" w:cs="Arial"/>
@@ -5419,7 +5381,7 @@
           <w:szCs w:val="24"/>
           <w:lang w:val="en-US"/>
         </w:rPr>
-        <w:t>currentYear</w:t>
+        <w:t>idUsers</w:t>
       </w:r>
       <w:proofErr w:type="spellEnd"/>
       <w:proofErr w:type="gramEnd"/>
@@ -5431,273 +5393,347 @@
           <w:szCs w:val="24"/>
           <w:lang w:val="en-US"/>
         </w:rPr>
+        <w:t>.</w:t>
+      </w:r>
+    </w:p>
+    <w:p>
+      <w:pPr>
+        <w:pStyle w:val="Prrafodelista"/>
+        <w:numPr>
+          <w:ilvl w:val="0"/>
+          <w:numId w:val="15"/>
+        </w:numPr>
+        <w:rPr>
+          <w:rFonts w:ascii="Arial" w:hAnsi="Arial" w:cs="Arial"/>
+          <w:b/>
+          <w:sz w:val="24"/>
+          <w:szCs w:val="24"/>
+          <w:lang w:val="en-US"/>
+        </w:rPr>
+      </w:pPr>
+      <w:r>
+        <w:rPr>
+          <w:rFonts w:ascii="Arial" w:hAnsi="Arial" w:cs="Arial"/>
+          <w:b/>
+          <w:sz w:val="24"/>
+          <w:szCs w:val="24"/>
+          <w:lang w:val="en-US"/>
+        </w:rPr>
+        <w:t>Username.</w:t>
+      </w:r>
+    </w:p>
+    <w:p>
+      <w:pPr>
+        <w:pStyle w:val="Prrafodelista"/>
+        <w:numPr>
+          <w:ilvl w:val="0"/>
+          <w:numId w:val="15"/>
+        </w:numPr>
+        <w:rPr>
+          <w:rFonts w:ascii="Arial" w:hAnsi="Arial" w:cs="Arial"/>
+          <w:b/>
+          <w:sz w:val="24"/>
+          <w:szCs w:val="24"/>
+          <w:lang w:val="en-US"/>
+        </w:rPr>
+      </w:pPr>
+      <w:r>
+        <w:rPr>
+          <w:rFonts w:ascii="Arial" w:hAnsi="Arial" w:cs="Arial"/>
+          <w:b/>
+          <w:sz w:val="24"/>
+          <w:szCs w:val="24"/>
+          <w:lang w:val="en-US"/>
+        </w:rPr>
+        <w:t>Password.</w:t>
+      </w:r>
+    </w:p>
+    <w:p>
+      <w:pPr>
+        <w:pStyle w:val="Prrafodelista"/>
+        <w:numPr>
+          <w:ilvl w:val="0"/>
+          <w:numId w:val="15"/>
+        </w:numPr>
+        <w:rPr>
+          <w:rFonts w:ascii="Arial" w:hAnsi="Arial" w:cs="Arial"/>
+          <w:b/>
+          <w:sz w:val="24"/>
+          <w:szCs w:val="24"/>
+          <w:lang w:val="en-US"/>
+        </w:rPr>
+      </w:pPr>
+      <w:r>
+        <w:rPr>
+          <w:rFonts w:ascii="Arial" w:hAnsi="Arial" w:cs="Arial"/>
+          <w:b/>
+          <w:sz w:val="24"/>
+          <w:szCs w:val="24"/>
+          <w:lang w:val="en-US"/>
+        </w:rPr>
+        <w:t xml:space="preserve">Question: </w:t>
+      </w:r>
+      <w:r>
+        <w:rPr>
+          <w:rFonts w:ascii="Arial" w:hAnsi="Arial" w:cs="Arial"/>
+          <w:sz w:val="24"/>
+          <w:szCs w:val="24"/>
+          <w:lang w:val="en-US"/>
+        </w:rPr>
+        <w:t>Security question in case of password lost.</w:t>
+      </w:r>
+    </w:p>
+    <w:p>
+      <w:pPr>
+        <w:pStyle w:val="Prrafodelista"/>
+        <w:numPr>
+          <w:ilvl w:val="0"/>
+          <w:numId w:val="15"/>
+        </w:numPr>
+        <w:rPr>
+          <w:rFonts w:ascii="Arial" w:hAnsi="Arial" w:cs="Arial"/>
+          <w:b/>
+          <w:sz w:val="24"/>
+          <w:szCs w:val="24"/>
+          <w:lang w:val="en-US"/>
+        </w:rPr>
+      </w:pPr>
+      <w:r>
+        <w:rPr>
+          <w:rFonts w:ascii="Arial" w:hAnsi="Arial" w:cs="Arial"/>
+          <w:b/>
+          <w:sz w:val="24"/>
+          <w:szCs w:val="24"/>
+          <w:lang w:val="en-US"/>
+        </w:rPr>
+        <w:t>Answer.</w:t>
+      </w:r>
+    </w:p>
+    <w:p>
+      <w:pPr>
+        <w:rPr>
+          <w:rFonts w:ascii="Arial" w:hAnsi="Arial" w:cs="Arial"/>
+          <w:b/>
+          <w:sz w:val="24"/>
+          <w:szCs w:val="24"/>
+          <w:lang w:val="en-US"/>
+        </w:rPr>
+      </w:pPr>
+    </w:p>
+    <w:p>
+      <w:pPr>
+        <w:rPr>
+          <w:rFonts w:ascii="Arial" w:hAnsi="Arial" w:cs="Arial"/>
+          <w:b/>
+          <w:sz w:val="24"/>
+          <w:szCs w:val="24"/>
+          <w:lang w:val="en-US"/>
+        </w:rPr>
+      </w:pPr>
+      <w:r>
+        <w:rPr>
+          <w:rFonts w:ascii="Arial" w:hAnsi="Arial" w:cs="Arial"/>
+          <w:b/>
+          <w:sz w:val="24"/>
+          <w:szCs w:val="24"/>
+          <w:lang w:val="en-US"/>
+        </w:rPr>
+        <w:t>Table N°16</w:t>
+      </w:r>
+      <w:r>
+        <w:rPr>
+          <w:rFonts w:ascii="Arial" w:hAnsi="Arial" w:cs="Arial"/>
+          <w:b/>
+          <w:sz w:val="24"/>
+          <w:szCs w:val="24"/>
+          <w:lang w:val="en-US"/>
+        </w:rPr>
         <w:t xml:space="preserve">: </w:t>
       </w:r>
-      <w:r>
-        <w:rPr>
-          <w:rFonts w:ascii="Arial" w:hAnsi="Arial" w:cs="Arial"/>
-          <w:sz w:val="24"/>
-          <w:szCs w:val="24"/>
-          <w:lang w:val="en-US"/>
-        </w:rPr>
-        <w:t>current scholar year.</w:t>
-      </w:r>
-    </w:p>
-    <w:p>
-      <w:pPr>
-        <w:rPr>
-          <w:rFonts w:ascii="Arial" w:hAnsi="Arial" w:cs="Arial"/>
-          <w:sz w:val="24"/>
-          <w:szCs w:val="24"/>
-          <w:lang w:val="en-US"/>
-        </w:rPr>
-      </w:pPr>
-    </w:p>
-    <w:p>
-      <w:pPr>
-        <w:rPr>
-          <w:rFonts w:ascii="Arial" w:hAnsi="Arial" w:cs="Arial"/>
-          <w:b/>
-          <w:sz w:val="24"/>
-          <w:szCs w:val="24"/>
-          <w:lang w:val="en-US"/>
-        </w:rPr>
-      </w:pPr>
-      <w:r>
-        <w:rPr>
-          <w:rFonts w:ascii="Arial" w:hAnsi="Arial" w:cs="Arial"/>
-          <w:b/>
-          <w:sz w:val="24"/>
-          <w:szCs w:val="24"/>
-          <w:lang w:val="en-US"/>
-        </w:rPr>
-        <w:t>Table N°15: users.</w:t>
-      </w:r>
-    </w:p>
-    <w:p>
-      <w:pPr>
-        <w:rPr>
-          <w:rFonts w:ascii="Arial" w:hAnsi="Arial" w:cs="Arial"/>
-          <w:sz w:val="24"/>
-          <w:szCs w:val="24"/>
-          <w:lang w:val="en-US"/>
-        </w:rPr>
-      </w:pPr>
-      <w:r>
-        <w:rPr>
-          <w:rFonts w:ascii="Arial" w:hAnsi="Arial" w:cs="Arial"/>
-          <w:sz w:val="24"/>
-          <w:szCs w:val="24"/>
-          <w:lang w:val="en-US"/>
-        </w:rPr>
-        <w:t>The list of users that can enter to the system.</w:t>
-      </w:r>
-    </w:p>
-    <w:p>
-      <w:pPr>
-        <w:rPr>
-          <w:rFonts w:ascii="Arial" w:hAnsi="Arial" w:cs="Arial"/>
-          <w:b/>
-          <w:sz w:val="24"/>
-          <w:szCs w:val="24"/>
-          <w:lang w:val="en-US"/>
-        </w:rPr>
-      </w:pPr>
-      <w:r>
-        <w:rPr>
-          <w:rFonts w:ascii="Arial" w:hAnsi="Arial" w:cs="Arial"/>
-          <w:b/>
-          <w:sz w:val="24"/>
-          <w:szCs w:val="24"/>
-          <w:lang w:val="en-US"/>
-        </w:rPr>
-        <w:t xml:space="preserve">Properties: </w:t>
-      </w:r>
-    </w:p>
-    <w:p>
-      <w:pPr>
-        <w:pStyle w:val="Prrafodelista"/>
-        <w:numPr>
-          <w:ilvl w:val="0"/>
-          <w:numId w:val="15"/>
-        </w:numPr>
-        <w:rPr>
-          <w:rFonts w:ascii="Arial" w:hAnsi="Arial" w:cs="Arial"/>
-          <w:b/>
-          <w:sz w:val="24"/>
-          <w:szCs w:val="24"/>
-          <w:lang w:val="en-US"/>
-        </w:rPr>
-      </w:pPr>
       <w:proofErr w:type="spellStart"/>
+      <w:r>
+        <w:rPr>
+          <w:rFonts w:ascii="Arial" w:hAnsi="Arial" w:cs="Arial"/>
+          <w:b/>
+          <w:sz w:val="24"/>
+          <w:szCs w:val="24"/>
+          <w:lang w:val="en-US"/>
+        </w:rPr>
+        <w:t>studentsDebt</w:t>
+      </w:r>
+      <w:proofErr w:type="spellEnd"/>
+      <w:r>
+        <w:rPr>
+          <w:rFonts w:ascii="Arial" w:hAnsi="Arial" w:cs="Arial"/>
+          <w:b/>
+          <w:sz w:val="24"/>
+          <w:szCs w:val="24"/>
+          <w:lang w:val="en-US"/>
+        </w:rPr>
+        <w:t>.</w:t>
+      </w:r>
+    </w:p>
+    <w:p>
+      <w:pPr>
+        <w:rPr>
+          <w:rFonts w:ascii="Arial" w:hAnsi="Arial" w:cs="Arial"/>
+          <w:sz w:val="24"/>
+          <w:szCs w:val="24"/>
+          <w:lang w:val="en-US"/>
+        </w:rPr>
+      </w:pPr>
+      <w:r>
+        <w:rPr>
+          <w:rFonts w:ascii="Arial" w:hAnsi="Arial" w:cs="Arial"/>
+          <w:sz w:val="24"/>
+          <w:szCs w:val="24"/>
+          <w:lang w:val="en-US"/>
+        </w:rPr>
+        <w:t xml:space="preserve">This table contains the </w:t>
+      </w:r>
       <w:proofErr w:type="gramStart"/>
       <w:r>
         <w:rPr>
           <w:rFonts w:ascii="Arial" w:hAnsi="Arial" w:cs="Arial"/>
-          <w:b/>
-          <w:sz w:val="24"/>
-          <w:szCs w:val="24"/>
-          <w:lang w:val="en-US"/>
-        </w:rPr>
-        <w:t>idUsers</w:t>
+          <w:sz w:val="24"/>
+          <w:szCs w:val="24"/>
+          <w:lang w:val="en-US"/>
+        </w:rPr>
+        <w:t>students</w:t>
+      </w:r>
+      <w:proofErr w:type="gramEnd"/>
+      <w:r>
+        <w:rPr>
+          <w:rFonts w:ascii="Arial" w:hAnsi="Arial" w:cs="Arial"/>
+          <w:sz w:val="24"/>
+          <w:szCs w:val="24"/>
+          <w:lang w:val="en-US"/>
+        </w:rPr>
+        <w:t xml:space="preserve"> debt in each scholar Year.</w:t>
+      </w:r>
+    </w:p>
+    <w:p>
+      <w:pPr>
+        <w:rPr>
+          <w:rFonts w:ascii="Arial" w:hAnsi="Arial" w:cs="Arial"/>
+          <w:b/>
+          <w:sz w:val="24"/>
+          <w:szCs w:val="24"/>
+          <w:lang w:val="en-US"/>
+        </w:rPr>
+      </w:pPr>
+      <w:r>
+        <w:rPr>
+          <w:rFonts w:ascii="Arial" w:hAnsi="Arial" w:cs="Arial"/>
+          <w:b/>
+          <w:sz w:val="24"/>
+          <w:szCs w:val="24"/>
+          <w:lang w:val="en-US"/>
+        </w:rPr>
+        <w:t>Properties:</w:t>
+      </w:r>
+    </w:p>
+    <w:p>
+      <w:pPr>
+        <w:pStyle w:val="Prrafodelista"/>
+        <w:numPr>
+          <w:ilvl w:val="0"/>
+          <w:numId w:val="16"/>
+        </w:numPr>
+        <w:rPr>
+          <w:rFonts w:ascii="Arial" w:hAnsi="Arial" w:cs="Arial"/>
+          <w:sz w:val="24"/>
+          <w:szCs w:val="24"/>
+          <w:lang w:val="en-US"/>
+        </w:rPr>
+      </w:pPr>
+      <w:proofErr w:type="spellStart"/>
+      <w:r>
+        <w:rPr>
+          <w:rFonts w:ascii="Arial" w:hAnsi="Arial" w:cs="Arial"/>
+          <w:sz w:val="24"/>
+          <w:szCs w:val="24"/>
+          <w:lang w:val="en-US"/>
+        </w:rPr>
+        <w:t>idStudentDebt</w:t>
       </w:r>
       <w:proofErr w:type="spellEnd"/>
-      <w:proofErr w:type="gramEnd"/>
-      <w:r>
-        <w:rPr>
-          <w:rFonts w:ascii="Arial" w:hAnsi="Arial" w:cs="Arial"/>
-          <w:b/>
-          <w:sz w:val="24"/>
-          <w:szCs w:val="24"/>
-          <w:lang w:val="en-US"/>
-        </w:rPr>
-        <w:t>.</w:t>
-      </w:r>
-    </w:p>
-    <w:p>
-      <w:pPr>
-        <w:pStyle w:val="Prrafodelista"/>
-        <w:numPr>
-          <w:ilvl w:val="0"/>
-          <w:numId w:val="15"/>
-        </w:numPr>
-        <w:rPr>
-          <w:rFonts w:ascii="Arial" w:hAnsi="Arial" w:cs="Arial"/>
-          <w:b/>
-          <w:sz w:val="24"/>
-          <w:szCs w:val="24"/>
-          <w:lang w:val="en-US"/>
-        </w:rPr>
-      </w:pPr>
-      <w:r>
-        <w:rPr>
-          <w:rFonts w:ascii="Arial" w:hAnsi="Arial" w:cs="Arial"/>
-          <w:b/>
-          <w:sz w:val="24"/>
-          <w:szCs w:val="24"/>
-          <w:lang w:val="en-US"/>
-        </w:rPr>
-        <w:t>Username.</w:t>
-      </w:r>
-    </w:p>
-    <w:p>
-      <w:pPr>
-        <w:pStyle w:val="Prrafodelista"/>
-        <w:numPr>
-          <w:ilvl w:val="0"/>
-          <w:numId w:val="15"/>
-        </w:numPr>
-        <w:rPr>
-          <w:rFonts w:ascii="Arial" w:hAnsi="Arial" w:cs="Arial"/>
-          <w:b/>
-          <w:sz w:val="24"/>
-          <w:szCs w:val="24"/>
-          <w:lang w:val="en-US"/>
-        </w:rPr>
-      </w:pPr>
-      <w:r>
-        <w:rPr>
-          <w:rFonts w:ascii="Arial" w:hAnsi="Arial" w:cs="Arial"/>
-          <w:b/>
-          <w:sz w:val="24"/>
-          <w:szCs w:val="24"/>
-          <w:lang w:val="en-US"/>
-        </w:rPr>
-        <w:t>Password.</w:t>
-      </w:r>
-    </w:p>
-    <w:p>
-      <w:pPr>
-        <w:pStyle w:val="Prrafodelista"/>
-        <w:numPr>
-          <w:ilvl w:val="0"/>
-          <w:numId w:val="15"/>
-        </w:numPr>
-        <w:rPr>
-          <w:rFonts w:ascii="Arial" w:hAnsi="Arial" w:cs="Arial"/>
-          <w:b/>
-          <w:sz w:val="24"/>
-          <w:szCs w:val="24"/>
-          <w:lang w:val="en-US"/>
-        </w:rPr>
-      </w:pPr>
-      <w:r>
-        <w:rPr>
-          <w:rFonts w:ascii="Arial" w:hAnsi="Arial" w:cs="Arial"/>
-          <w:b/>
-          <w:sz w:val="24"/>
-          <w:szCs w:val="24"/>
-          <w:lang w:val="en-US"/>
-        </w:rPr>
-        <w:t xml:space="preserve">Question: </w:t>
-      </w:r>
-      <w:r>
-        <w:rPr>
-          <w:rFonts w:ascii="Arial" w:hAnsi="Arial" w:cs="Arial"/>
-          <w:sz w:val="24"/>
-          <w:szCs w:val="24"/>
-          <w:lang w:val="en-US"/>
-        </w:rPr>
-        <w:t>Security question in case of password lost.</w:t>
-      </w:r>
-    </w:p>
-    <w:p>
-      <w:pPr>
-        <w:pStyle w:val="Prrafodelista"/>
-        <w:numPr>
-          <w:ilvl w:val="0"/>
-          <w:numId w:val="15"/>
-        </w:numPr>
-        <w:rPr>
-          <w:rFonts w:ascii="Arial" w:hAnsi="Arial" w:cs="Arial"/>
-          <w:b/>
-          <w:sz w:val="24"/>
-          <w:szCs w:val="24"/>
-          <w:lang w:val="en-US"/>
-        </w:rPr>
-      </w:pPr>
-      <w:r>
-        <w:rPr>
-          <w:rFonts w:ascii="Arial" w:hAnsi="Arial" w:cs="Arial"/>
-          <w:b/>
-          <w:sz w:val="24"/>
-          <w:szCs w:val="24"/>
-          <w:lang w:val="en-US"/>
-        </w:rPr>
-        <w:t>Answer.</w:t>
-      </w:r>
-    </w:p>
-    <w:p>
-      <w:pPr>
-        <w:rPr>
-          <w:rFonts w:ascii="Arial" w:hAnsi="Arial" w:cs="Arial"/>
-          <w:b/>
-          <w:sz w:val="24"/>
-          <w:szCs w:val="24"/>
-          <w:lang w:val="en-US"/>
-        </w:rPr>
-      </w:pPr>
-    </w:p>
-    <w:p>
-      <w:pPr>
-        <w:rPr>
-          <w:rFonts w:ascii="Arial" w:hAnsi="Arial" w:cs="Arial"/>
-          <w:b/>
-          <w:sz w:val="24"/>
-          <w:szCs w:val="24"/>
-          <w:lang w:val="en-US"/>
-        </w:rPr>
-      </w:pPr>
-    </w:p>
-    <w:p>
-      <w:pPr>
-        <w:rPr>
-          <w:rFonts w:ascii="Arial" w:hAnsi="Arial" w:cs="Arial"/>
-          <w:sz w:val="24"/>
-          <w:szCs w:val="24"/>
-          <w:lang w:val="en-US"/>
-        </w:rPr>
-      </w:pPr>
+    </w:p>
+    <w:p>
+      <w:pPr>
+        <w:pStyle w:val="Prrafodelista"/>
+        <w:numPr>
+          <w:ilvl w:val="0"/>
+          <w:numId w:val="16"/>
+        </w:numPr>
+        <w:rPr>
+          <w:rFonts w:ascii="Arial" w:hAnsi="Arial" w:cs="Arial"/>
+          <w:sz w:val="24"/>
+          <w:szCs w:val="24"/>
+          <w:lang w:val="en-US"/>
+        </w:rPr>
+      </w:pPr>
+      <w:r>
+        <w:rPr>
+          <w:rFonts w:ascii="Arial" w:hAnsi="Arial" w:cs="Arial"/>
+          <w:sz w:val="24"/>
+          <w:szCs w:val="24"/>
+          <w:lang w:val="en-US"/>
+        </w:rPr>
+        <w:t>debt</w:t>
+      </w:r>
+    </w:p>
+    <w:p>
+      <w:pPr>
+        <w:pStyle w:val="Prrafodelista"/>
+        <w:numPr>
+          <w:ilvl w:val="0"/>
+          <w:numId w:val="16"/>
+        </w:numPr>
+        <w:rPr>
+          <w:rFonts w:ascii="Arial" w:hAnsi="Arial" w:cs="Arial"/>
+          <w:sz w:val="24"/>
+          <w:szCs w:val="24"/>
+          <w:lang w:val="en-US"/>
+        </w:rPr>
+      </w:pPr>
+      <w:proofErr w:type="spellStart"/>
+      <w:r>
+        <w:rPr>
+          <w:rFonts w:ascii="Arial" w:hAnsi="Arial" w:cs="Arial"/>
+          <w:sz w:val="24"/>
+          <w:szCs w:val="24"/>
+          <w:lang w:val="en-US"/>
+        </w:rPr>
+        <w:t>scholarYear</w:t>
+      </w:r>
+      <w:proofErr w:type="spellEnd"/>
+    </w:p>
+    <w:p>
+      <w:pPr>
+        <w:pStyle w:val="Prrafodelista"/>
+        <w:numPr>
+          <w:ilvl w:val="0"/>
+          <w:numId w:val="16"/>
+        </w:numPr>
+        <w:rPr>
+          <w:rFonts w:ascii="Arial" w:hAnsi="Arial" w:cs="Arial"/>
+          <w:sz w:val="24"/>
+          <w:szCs w:val="24"/>
+          <w:lang w:val="en-US"/>
+        </w:rPr>
+      </w:pPr>
+      <w:proofErr w:type="spellStart"/>
+      <w:r>
+        <w:rPr>
+          <w:rFonts w:ascii="Arial" w:hAnsi="Arial" w:cs="Arial"/>
+          <w:sz w:val="24"/>
+          <w:szCs w:val="24"/>
+          <w:lang w:val="en-US"/>
+        </w:rPr>
+        <w:t>idStudent</w:t>
+      </w:r>
+      <w:proofErr w:type="spellEnd"/>
     </w:p>
     <w:sectPr>
       <w:pgSz w:w="11906" w:h="16838"/>
@@ -7294,6 +7330,119 @@
     </w:lvl>
   </w:abstractNum>
   <w:abstractNum w:abstractNumId="14">
+    <w:nsid w:val="66F17153"/>
+    <w:multiLevelType w:val="hybridMultilevel"/>
+    <w:tmpl w:val="B476906C"/>
+    <w:lvl w:ilvl="0" w:tplc="0C0A0001">
+      <w:start w:val="1"/>
+      <w:numFmt w:val="bullet"/>
+      <w:lvlText w:val=""/>
+      <w:lvlJc w:val="left"/>
+      <w:pPr>
+        <w:ind w:left="720" w:hanging="360"/>
+      </w:pPr>
+      <w:rPr>
+        <w:rFonts w:ascii="Symbol" w:hAnsi="Symbol" w:hint="default"/>
+      </w:rPr>
+    </w:lvl>
+    <w:lvl w:ilvl="1" w:tplc="0C0A0003" w:tentative="1">
+      <w:start w:val="1"/>
+      <w:numFmt w:val="bullet"/>
+      <w:lvlText w:val="o"/>
+      <w:lvlJc w:val="left"/>
+      <w:pPr>
+        <w:ind w:left="1440" w:hanging="360"/>
+      </w:pPr>
+      <w:rPr>
+        <w:rFonts w:ascii="Courier New" w:hAnsi="Courier New" w:cs="Courier New" w:hint="default"/>
+      </w:rPr>
+    </w:lvl>
+    <w:lvl w:ilvl="2" w:tplc="0C0A0005" w:tentative="1">
+      <w:start w:val="1"/>
+      <w:numFmt w:val="bullet"/>
+      <w:lvlText w:val=""/>
+      <w:lvlJc w:val="left"/>
+      <w:pPr>
+        <w:ind w:left="2160" w:hanging="360"/>
+      </w:pPr>
+      <w:rPr>
+        <w:rFonts w:ascii="Wingdings" w:hAnsi="Wingdings" w:hint="default"/>
+      </w:rPr>
+    </w:lvl>
+    <w:lvl w:ilvl="3" w:tplc="0C0A0001" w:tentative="1">
+      <w:start w:val="1"/>
+      <w:numFmt w:val="bullet"/>
+      <w:lvlText w:val=""/>
+      <w:lvlJc w:val="left"/>
+      <w:pPr>
+        <w:ind w:left="2880" w:hanging="360"/>
+      </w:pPr>
+      <w:rPr>
+        <w:rFonts w:ascii="Symbol" w:hAnsi="Symbol" w:hint="default"/>
+      </w:rPr>
+    </w:lvl>
+    <w:lvl w:ilvl="4" w:tplc="0C0A0003" w:tentative="1">
+      <w:start w:val="1"/>
+      <w:numFmt w:val="bullet"/>
+      <w:lvlText w:val="o"/>
+      <w:lvlJc w:val="left"/>
+      <w:pPr>
+        <w:ind w:left="3600" w:hanging="360"/>
+      </w:pPr>
+      <w:rPr>
+        <w:rFonts w:ascii="Courier New" w:hAnsi="Courier New" w:cs="Courier New" w:hint="default"/>
+      </w:rPr>
+    </w:lvl>
+    <w:lvl w:ilvl="5" w:tplc="0C0A0005" w:tentative="1">
+      <w:start w:val="1"/>
+      <w:numFmt w:val="bullet"/>
+      <w:lvlText w:val=""/>
+      <w:lvlJc w:val="left"/>
+      <w:pPr>
+        <w:ind w:left="4320" w:hanging="360"/>
+      </w:pPr>
+      <w:rPr>
+        <w:rFonts w:ascii="Wingdings" w:hAnsi="Wingdings" w:hint="default"/>
+      </w:rPr>
+    </w:lvl>
+    <w:lvl w:ilvl="6" w:tplc="0C0A0001" w:tentative="1">
+      <w:start w:val="1"/>
+      <w:numFmt w:val="bullet"/>
+      <w:lvlText w:val=""/>
+      <w:lvlJc w:val="left"/>
+      <w:pPr>
+        <w:ind w:left="5040" w:hanging="360"/>
+      </w:pPr>
+      <w:rPr>
+        <w:rFonts w:ascii="Symbol" w:hAnsi="Symbol" w:hint="default"/>
+      </w:rPr>
+    </w:lvl>
+    <w:lvl w:ilvl="7" w:tplc="0C0A0003" w:tentative="1">
+      <w:start w:val="1"/>
+      <w:numFmt w:val="bullet"/>
+      <w:lvlText w:val="o"/>
+      <w:lvlJc w:val="left"/>
+      <w:pPr>
+        <w:ind w:left="5760" w:hanging="360"/>
+      </w:pPr>
+      <w:rPr>
+        <w:rFonts w:ascii="Courier New" w:hAnsi="Courier New" w:cs="Courier New" w:hint="default"/>
+      </w:rPr>
+    </w:lvl>
+    <w:lvl w:ilvl="8" w:tplc="0C0A0005" w:tentative="1">
+      <w:start w:val="1"/>
+      <w:numFmt w:val="bullet"/>
+      <w:lvlText w:val=""/>
+      <w:lvlJc w:val="left"/>
+      <w:pPr>
+        <w:ind w:left="6480" w:hanging="360"/>
+      </w:pPr>
+      <w:rPr>
+        <w:rFonts w:ascii="Wingdings" w:hAnsi="Wingdings" w:hint="default"/>
+      </w:rPr>
+    </w:lvl>
+  </w:abstractNum>
+  <w:abstractNum w:abstractNumId="15">
     <w:nsid w:val="70855D94"/>
     <w:multiLevelType w:val="hybridMultilevel"/>
     <w:tmpl w:val="88A248D2"/>
@@ -7413,7 +7562,7 @@
     <w:abstractNumId w:val="6"/>
   </w:num>
   <w:num w:numId="3">
-    <w:abstractNumId w:val="14"/>
+    <w:abstractNumId w:val="15"/>
   </w:num>
   <w:num w:numId="4">
     <w:abstractNumId w:val="8"/>
@@ -7450,6 +7599,9 @@
   </w:num>
   <w:num w:numId="15">
     <w:abstractNumId w:val="13"/>
+  </w:num>
+  <w:num w:numId="16">
+    <w:abstractNumId w:val="14"/>
   </w:num>
 </w:numbering>
 </file>

</xml_diff>